<commit_message>
organizational and word document changes
</commit_message>
<xml_diff>
--- a/Figures and Graphs/Gawel 2017 FIGURES.docx
+++ b/Figures and Graphs/Gawel 2017 FIGURES.docx
@@ -1425,10 +1425,2464 @@
     </w:tbl>
     <w:p/>
     <w:p>
+      <w:pPr>
+        <w:spacing w:after="0" w:line="240" w:lineRule="auto"/>
+        <w:rPr>
+          <w:rFonts w:ascii="Times New Roman" w:hAnsi="Times New Roman" w:cs="Times New Roman"/>
+          <w:sz w:val="24"/>
+          <w:szCs w:val="24"/>
+        </w:rPr>
+      </w:pPr>
+      <w:r>
+        <w:rPr>
+          <w:rFonts w:ascii="Times New Roman" w:hAnsi="Times New Roman" w:cs="Times New Roman"/>
+          <w:b/>
+          <w:sz w:val="24"/>
+          <w:szCs w:val="24"/>
+        </w:rPr>
+        <w:t>Table 2</w:t>
+      </w:r>
+      <w:r>
+        <w:rPr>
+          <w:rFonts w:ascii="Times New Roman" w:hAnsi="Times New Roman" w:cs="Times New Roman"/>
+          <w:b/>
+          <w:sz w:val="24"/>
+          <w:szCs w:val="24"/>
+        </w:rPr>
+        <w:t xml:space="preserve">. </w:t>
+      </w:r>
+      <w:r>
+        <w:rPr>
+          <w:rFonts w:ascii="Times New Roman" w:hAnsi="Times New Roman" w:cs="Times New Roman"/>
+          <w:sz w:val="24"/>
+          <w:szCs w:val="24"/>
+        </w:rPr>
+        <w:t>List and counts</w:t>
+      </w:r>
+      <w:r>
+        <w:rPr>
+          <w:rFonts w:ascii="Times New Roman" w:hAnsi="Times New Roman" w:cs="Times New Roman"/>
+          <w:sz w:val="24"/>
+          <w:szCs w:val="24"/>
+        </w:rPr>
+        <w:t xml:space="preserve"> of species germinated in from deer scats (n=20) and pig scats (n=31). Two native species (highlighted in gray) occurred in large numbers in pig scats and a small number of non-native species (not highlighted) appeared in a few of both pig and deer scats.</w:t>
+      </w:r>
+    </w:p>
+    <w:p>
+      <w:pPr>
+        <w:spacing w:after="0" w:line="240" w:lineRule="auto"/>
+        <w:rPr>
+          <w:rFonts w:ascii="Times New Roman" w:hAnsi="Times New Roman" w:cs="Times New Roman"/>
+          <w:sz w:val="24"/>
+          <w:szCs w:val="24"/>
+        </w:rPr>
+      </w:pPr>
+    </w:p>
+    <w:tbl>
+      <w:tblPr>
+        <w:tblW w:w="8580" w:type="dxa"/>
+        <w:jc w:val="center"/>
+        <w:tblLook w:val="0000" w:firstRow="0" w:lastRow="0" w:firstColumn="0" w:lastColumn="0" w:noHBand="0" w:noVBand="0"/>
+      </w:tblPr>
+      <w:tblGrid>
+        <w:gridCol w:w="2580"/>
+        <w:gridCol w:w="1500"/>
+        <w:gridCol w:w="1500"/>
+        <w:gridCol w:w="1500"/>
+        <w:gridCol w:w="1500"/>
+      </w:tblGrid>
+      <w:tr>
+        <w:trPr>
+          <w:trHeight w:val="320"/>
+          <w:jc w:val="center"/>
+        </w:trPr>
+        <w:tc>
+          <w:tcPr>
+            <w:tcW w:w="2580" w:type="dxa"/>
+            <w:tcBorders>
+              <w:top w:val="single" w:sz="4" w:space="0" w:color="auto"/>
+              <w:left w:val="nil"/>
+              <w:right w:val="nil"/>
+            </w:tcBorders>
+            <w:shd w:val="clear" w:color="auto" w:fill="auto"/>
+            <w:noWrap/>
+            <w:vAlign w:val="bottom"/>
+          </w:tcPr>
+          <w:p>
+            <w:pPr>
+              <w:spacing w:after="0" w:line="240" w:lineRule="auto"/>
+              <w:rPr>
+                <w:rFonts w:ascii="Times New Roman" w:hAnsi="Times New Roman"/>
+                <w:b/>
+                <w:bCs/>
+                <w:sz w:val="24"/>
+                <w:szCs w:val="24"/>
+              </w:rPr>
+            </w:pPr>
+            <w:bookmarkStart w:id="0" w:name="OLE_LINK3"/>
+          </w:p>
+        </w:tc>
+        <w:tc>
+          <w:tcPr>
+            <w:tcW w:w="1500" w:type="dxa"/>
+            <w:tcBorders>
+              <w:top w:val="single" w:sz="4" w:space="0" w:color="auto"/>
+              <w:left w:val="nil"/>
+              <w:right w:val="nil"/>
+            </w:tcBorders>
+            <w:shd w:val="clear" w:color="auto" w:fill="auto"/>
+            <w:noWrap/>
+            <w:vAlign w:val="bottom"/>
+          </w:tcPr>
+          <w:p>
+            <w:pPr>
+              <w:spacing w:after="0" w:line="240" w:lineRule="auto"/>
+              <w:rPr>
+                <w:rFonts w:ascii="Times New Roman" w:hAnsi="Times New Roman"/>
+                <w:b/>
+                <w:bCs/>
+                <w:sz w:val="24"/>
+                <w:szCs w:val="24"/>
+              </w:rPr>
+            </w:pPr>
+            <w:r>
+              <w:rPr>
+                <w:rFonts w:ascii="Times New Roman" w:hAnsi="Times New Roman"/>
+                <w:b/>
+                <w:bCs/>
+                <w:sz w:val="24"/>
+                <w:szCs w:val="24"/>
+              </w:rPr>
+              <w:t>Deer</w:t>
+            </w:r>
+          </w:p>
+        </w:tc>
+        <w:tc>
+          <w:tcPr>
+            <w:tcW w:w="1500" w:type="dxa"/>
+            <w:tcBorders>
+              <w:top w:val="single" w:sz="4" w:space="0" w:color="auto"/>
+              <w:left w:val="nil"/>
+              <w:right w:val="nil"/>
+            </w:tcBorders>
+            <w:vAlign w:val="bottom"/>
+          </w:tcPr>
+          <w:p>
+            <w:pPr>
+              <w:spacing w:after="0" w:line="240" w:lineRule="auto"/>
+              <w:rPr>
+                <w:rFonts w:ascii="Times New Roman" w:hAnsi="Times New Roman"/>
+                <w:b/>
+                <w:bCs/>
+                <w:sz w:val="24"/>
+                <w:szCs w:val="24"/>
+              </w:rPr>
+            </w:pPr>
+          </w:p>
+        </w:tc>
+        <w:tc>
+          <w:tcPr>
+            <w:tcW w:w="1500" w:type="dxa"/>
+            <w:tcBorders>
+              <w:top w:val="single" w:sz="4" w:space="0" w:color="auto"/>
+              <w:left w:val="nil"/>
+              <w:right w:val="nil"/>
+            </w:tcBorders>
+            <w:vAlign w:val="bottom"/>
+          </w:tcPr>
+          <w:p>
+            <w:pPr>
+              <w:spacing w:after="0" w:line="240" w:lineRule="auto"/>
+              <w:rPr>
+                <w:rFonts w:ascii="Times New Roman" w:hAnsi="Times New Roman"/>
+                <w:b/>
+                <w:bCs/>
+                <w:sz w:val="24"/>
+                <w:szCs w:val="24"/>
+              </w:rPr>
+            </w:pPr>
+            <w:r>
+              <w:rPr>
+                <w:rFonts w:ascii="Times New Roman" w:hAnsi="Times New Roman"/>
+                <w:b/>
+                <w:bCs/>
+                <w:sz w:val="24"/>
+                <w:szCs w:val="24"/>
+              </w:rPr>
+              <w:t>Pig</w:t>
+            </w:r>
+          </w:p>
+        </w:tc>
+        <w:tc>
+          <w:tcPr>
+            <w:tcW w:w="1500" w:type="dxa"/>
+            <w:tcBorders>
+              <w:top w:val="single" w:sz="4" w:space="0" w:color="auto"/>
+              <w:left w:val="nil"/>
+              <w:right w:val="nil"/>
+            </w:tcBorders>
+            <w:shd w:val="clear" w:color="auto" w:fill="auto"/>
+            <w:noWrap/>
+            <w:vAlign w:val="bottom"/>
+          </w:tcPr>
+          <w:p>
+            <w:pPr>
+              <w:spacing w:after="0" w:line="240" w:lineRule="auto"/>
+              <w:rPr>
+                <w:rFonts w:ascii="Times New Roman" w:hAnsi="Times New Roman"/>
+                <w:b/>
+                <w:bCs/>
+                <w:sz w:val="24"/>
+                <w:szCs w:val="24"/>
+              </w:rPr>
+            </w:pPr>
+          </w:p>
+        </w:tc>
+      </w:tr>
+      <w:tr>
+        <w:trPr>
+          <w:trHeight w:val="320"/>
+          <w:jc w:val="center"/>
+        </w:trPr>
+        <w:tc>
+          <w:tcPr>
+            <w:tcW w:w="2580" w:type="dxa"/>
+            <w:tcBorders>
+              <w:left w:val="nil"/>
+              <w:bottom w:val="single" w:sz="6" w:space="0" w:color="auto"/>
+              <w:right w:val="nil"/>
+            </w:tcBorders>
+            <w:shd w:val="clear" w:color="auto" w:fill="auto"/>
+            <w:noWrap/>
+            <w:vAlign w:val="bottom"/>
+          </w:tcPr>
+          <w:p>
+            <w:pPr>
+              <w:spacing w:after="0" w:line="240" w:lineRule="auto"/>
+              <w:rPr>
+                <w:rFonts w:ascii="Times New Roman" w:hAnsi="Times New Roman"/>
+                <w:b/>
+                <w:bCs/>
+                <w:sz w:val="24"/>
+                <w:szCs w:val="24"/>
+              </w:rPr>
+            </w:pPr>
+            <w:r>
+              <w:rPr>
+                <w:rFonts w:ascii="Times New Roman" w:hAnsi="Times New Roman"/>
+                <w:b/>
+                <w:bCs/>
+                <w:sz w:val="24"/>
+                <w:szCs w:val="24"/>
+              </w:rPr>
+              <w:t>Species</w:t>
+            </w:r>
+          </w:p>
+        </w:tc>
+        <w:tc>
+          <w:tcPr>
+            <w:tcW w:w="1500" w:type="dxa"/>
+            <w:tcBorders>
+              <w:left w:val="nil"/>
+              <w:bottom w:val="single" w:sz="6" w:space="0" w:color="auto"/>
+              <w:right w:val="nil"/>
+            </w:tcBorders>
+            <w:shd w:val="clear" w:color="auto" w:fill="auto"/>
+            <w:noWrap/>
+            <w:vAlign w:val="bottom"/>
+          </w:tcPr>
+          <w:p>
+            <w:pPr>
+              <w:spacing w:after="0" w:line="240" w:lineRule="auto"/>
+              <w:jc w:val="right"/>
+              <w:rPr>
+                <w:rFonts w:ascii="Times New Roman" w:hAnsi="Times New Roman"/>
+                <w:b/>
+                <w:bCs/>
+                <w:sz w:val="24"/>
+                <w:szCs w:val="24"/>
+              </w:rPr>
+            </w:pPr>
+            <w:r>
+              <w:rPr>
+                <w:rFonts w:ascii="Times New Roman" w:hAnsi="Times New Roman"/>
+                <w:b/>
+                <w:bCs/>
+                <w:sz w:val="24"/>
+                <w:szCs w:val="24"/>
+              </w:rPr>
+              <w:t>Seedling count</w:t>
+            </w:r>
+            <w:r>
+              <w:rPr>
+                <w:rFonts w:ascii="Times New Roman" w:hAnsi="Times New Roman"/>
+                <w:b/>
+                <w:bCs/>
+                <w:sz w:val="24"/>
+                <w:szCs w:val="24"/>
+              </w:rPr>
+              <w:t xml:space="preserve"> </w:t>
+            </w:r>
+            <w:r>
+              <w:rPr>
+                <w:rFonts w:ascii="Times New Roman" w:hAnsi="Times New Roman"/>
+                <w:b/>
+                <w:bCs/>
+                <w:sz w:val="24"/>
+                <w:szCs w:val="24"/>
+              </w:rPr>
+              <w:t xml:space="preserve"> </w:t>
+            </w:r>
+          </w:p>
+        </w:tc>
+        <w:tc>
+          <w:tcPr>
+            <w:tcW w:w="1500" w:type="dxa"/>
+            <w:tcBorders>
+              <w:left w:val="nil"/>
+              <w:bottom w:val="single" w:sz="6" w:space="0" w:color="auto"/>
+              <w:right w:val="nil"/>
+            </w:tcBorders>
+            <w:vAlign w:val="bottom"/>
+          </w:tcPr>
+          <w:p>
+            <w:pPr>
+              <w:spacing w:after="0" w:line="240" w:lineRule="auto"/>
+              <w:jc w:val="right"/>
+              <w:rPr>
+                <w:rFonts w:ascii="Times New Roman" w:hAnsi="Times New Roman"/>
+                <w:b/>
+                <w:bCs/>
+                <w:sz w:val="24"/>
+                <w:szCs w:val="24"/>
+              </w:rPr>
+            </w:pPr>
+            <w:r>
+              <w:rPr>
+                <w:rFonts w:ascii="Times New Roman" w:hAnsi="Times New Roman"/>
+                <w:b/>
+                <w:bCs/>
+                <w:sz w:val="24"/>
+                <w:szCs w:val="24"/>
+              </w:rPr>
+              <w:t>In number of scats</w:t>
+            </w:r>
+          </w:p>
+        </w:tc>
+        <w:tc>
+          <w:tcPr>
+            <w:tcW w:w="1500" w:type="dxa"/>
+            <w:tcBorders>
+              <w:left w:val="nil"/>
+              <w:bottom w:val="single" w:sz="6" w:space="0" w:color="auto"/>
+              <w:right w:val="nil"/>
+            </w:tcBorders>
+            <w:vAlign w:val="bottom"/>
+          </w:tcPr>
+          <w:p>
+            <w:pPr>
+              <w:spacing w:after="0" w:line="240" w:lineRule="auto"/>
+              <w:jc w:val="right"/>
+              <w:rPr>
+                <w:rFonts w:ascii="Times New Roman" w:hAnsi="Times New Roman"/>
+                <w:b/>
+                <w:bCs/>
+                <w:sz w:val="24"/>
+                <w:szCs w:val="24"/>
+              </w:rPr>
+            </w:pPr>
+            <w:r>
+              <w:rPr>
+                <w:rFonts w:ascii="Times New Roman" w:hAnsi="Times New Roman"/>
+                <w:b/>
+                <w:bCs/>
+                <w:sz w:val="24"/>
+                <w:szCs w:val="24"/>
+              </w:rPr>
+              <w:t>Seedling count</w:t>
+            </w:r>
+          </w:p>
+        </w:tc>
+        <w:tc>
+          <w:tcPr>
+            <w:tcW w:w="1500" w:type="dxa"/>
+            <w:tcBorders>
+              <w:left w:val="nil"/>
+              <w:bottom w:val="single" w:sz="6" w:space="0" w:color="auto"/>
+              <w:right w:val="nil"/>
+            </w:tcBorders>
+            <w:shd w:val="clear" w:color="auto" w:fill="auto"/>
+            <w:noWrap/>
+            <w:vAlign w:val="bottom"/>
+          </w:tcPr>
+          <w:p>
+            <w:pPr>
+              <w:spacing w:after="0" w:line="240" w:lineRule="auto"/>
+              <w:jc w:val="right"/>
+              <w:rPr>
+                <w:rFonts w:ascii="Times New Roman" w:hAnsi="Times New Roman"/>
+                <w:b/>
+                <w:bCs/>
+                <w:sz w:val="24"/>
+                <w:szCs w:val="24"/>
+              </w:rPr>
+            </w:pPr>
+            <w:r>
+              <w:rPr>
+                <w:rFonts w:ascii="Times New Roman" w:hAnsi="Times New Roman"/>
+                <w:b/>
+                <w:bCs/>
+                <w:sz w:val="24"/>
+                <w:szCs w:val="24"/>
+              </w:rPr>
+              <w:t>In number of scats</w:t>
+            </w:r>
+          </w:p>
+        </w:tc>
+      </w:tr>
+      <w:tr>
+        <w:trPr>
+          <w:trHeight w:val="320"/>
+          <w:jc w:val="center"/>
+        </w:trPr>
+        <w:tc>
+          <w:tcPr>
+            <w:tcW w:w="2580" w:type="dxa"/>
+            <w:tcBorders>
+              <w:top w:val="single" w:sz="6" w:space="0" w:color="auto"/>
+              <w:left w:val="nil"/>
+              <w:bottom w:val="nil"/>
+              <w:right w:val="nil"/>
+            </w:tcBorders>
+            <w:shd w:val="clear" w:color="auto" w:fill="D9D9D9" w:themeFill="background1" w:themeFillShade="D9"/>
+            <w:noWrap/>
+            <w:vAlign w:val="bottom"/>
+          </w:tcPr>
+          <w:p>
+            <w:pPr>
+              <w:spacing w:after="0" w:line="240" w:lineRule="auto"/>
+              <w:rPr>
+                <w:rFonts w:ascii="Times New Roman" w:hAnsi="Times New Roman"/>
+                <w:i/>
+                <w:iCs/>
+                <w:sz w:val="24"/>
+                <w:szCs w:val="24"/>
+              </w:rPr>
+            </w:pPr>
+            <w:proofErr w:type="spellStart"/>
+            <w:r>
+              <w:rPr>
+                <w:rFonts w:ascii="Times New Roman" w:hAnsi="Times New Roman"/>
+                <w:i/>
+                <w:iCs/>
+                <w:sz w:val="24"/>
+                <w:szCs w:val="24"/>
+              </w:rPr>
+              <w:t>Morinda</w:t>
+            </w:r>
+            <w:proofErr w:type="spellEnd"/>
+            <w:r>
+              <w:rPr>
+                <w:rFonts w:ascii="Times New Roman" w:hAnsi="Times New Roman"/>
+                <w:i/>
+                <w:iCs/>
+                <w:sz w:val="24"/>
+                <w:szCs w:val="24"/>
+              </w:rPr>
+              <w:t xml:space="preserve"> </w:t>
+            </w:r>
+            <w:proofErr w:type="spellStart"/>
+            <w:r>
+              <w:rPr>
+                <w:rFonts w:ascii="Times New Roman" w:hAnsi="Times New Roman"/>
+                <w:i/>
+                <w:iCs/>
+                <w:sz w:val="24"/>
+                <w:szCs w:val="24"/>
+              </w:rPr>
+              <w:t>citrifolia</w:t>
+            </w:r>
+            <w:proofErr w:type="spellEnd"/>
+          </w:p>
+        </w:tc>
+        <w:tc>
+          <w:tcPr>
+            <w:tcW w:w="1500" w:type="dxa"/>
+            <w:tcBorders>
+              <w:top w:val="single" w:sz="6" w:space="0" w:color="auto"/>
+              <w:left w:val="nil"/>
+              <w:bottom w:val="nil"/>
+              <w:right w:val="nil"/>
+            </w:tcBorders>
+            <w:shd w:val="clear" w:color="auto" w:fill="D9D9D9" w:themeFill="background1" w:themeFillShade="D9"/>
+            <w:noWrap/>
+            <w:vAlign w:val="bottom"/>
+          </w:tcPr>
+          <w:p>
+            <w:pPr>
+              <w:spacing w:after="0" w:line="240" w:lineRule="auto"/>
+              <w:jc w:val="right"/>
+              <w:rPr>
+                <w:rFonts w:ascii="Times New Roman" w:hAnsi="Times New Roman"/>
+                <w:sz w:val="24"/>
+                <w:szCs w:val="24"/>
+              </w:rPr>
+            </w:pPr>
+            <w:r>
+              <w:rPr>
+                <w:rFonts w:ascii="Times New Roman" w:hAnsi="Times New Roman"/>
+                <w:sz w:val="24"/>
+                <w:szCs w:val="24"/>
+              </w:rPr>
+              <w:t>0</w:t>
+            </w:r>
+          </w:p>
+        </w:tc>
+        <w:tc>
+          <w:tcPr>
+            <w:tcW w:w="1500" w:type="dxa"/>
+            <w:tcBorders>
+              <w:top w:val="single" w:sz="6" w:space="0" w:color="auto"/>
+              <w:left w:val="nil"/>
+              <w:bottom w:val="nil"/>
+              <w:right w:val="nil"/>
+            </w:tcBorders>
+            <w:shd w:val="clear" w:color="auto" w:fill="D9D9D9" w:themeFill="background1" w:themeFillShade="D9"/>
+          </w:tcPr>
+          <w:p>
+            <w:pPr>
+              <w:spacing w:after="0" w:line="240" w:lineRule="auto"/>
+              <w:jc w:val="right"/>
+              <w:rPr>
+                <w:rFonts w:ascii="Times New Roman" w:hAnsi="Times New Roman"/>
+                <w:sz w:val="24"/>
+                <w:szCs w:val="24"/>
+              </w:rPr>
+            </w:pPr>
+            <w:r>
+              <w:rPr>
+                <w:rFonts w:ascii="Times New Roman" w:hAnsi="Times New Roman"/>
+                <w:sz w:val="24"/>
+                <w:szCs w:val="24"/>
+              </w:rPr>
+              <w:t>0</w:t>
+            </w:r>
+          </w:p>
+        </w:tc>
+        <w:tc>
+          <w:tcPr>
+            <w:tcW w:w="1500" w:type="dxa"/>
+            <w:tcBorders>
+              <w:top w:val="single" w:sz="6" w:space="0" w:color="auto"/>
+              <w:left w:val="nil"/>
+              <w:bottom w:val="nil"/>
+              <w:right w:val="nil"/>
+            </w:tcBorders>
+            <w:shd w:val="clear" w:color="auto" w:fill="D9D9D9" w:themeFill="background1" w:themeFillShade="D9"/>
+            <w:vAlign w:val="bottom"/>
+          </w:tcPr>
+          <w:p>
+            <w:pPr>
+              <w:spacing w:after="0" w:line="240" w:lineRule="auto"/>
+              <w:jc w:val="right"/>
+              <w:rPr>
+                <w:rFonts w:ascii="Times New Roman" w:hAnsi="Times New Roman"/>
+                <w:sz w:val="24"/>
+                <w:szCs w:val="24"/>
+              </w:rPr>
+            </w:pPr>
+            <w:r>
+              <w:rPr>
+                <w:rFonts w:ascii="Times New Roman" w:hAnsi="Times New Roman"/>
+                <w:sz w:val="24"/>
+                <w:szCs w:val="24"/>
+              </w:rPr>
+              <w:t>1041</w:t>
+            </w:r>
+          </w:p>
+        </w:tc>
+        <w:tc>
+          <w:tcPr>
+            <w:tcW w:w="1500" w:type="dxa"/>
+            <w:tcBorders>
+              <w:top w:val="single" w:sz="6" w:space="0" w:color="auto"/>
+              <w:left w:val="nil"/>
+              <w:bottom w:val="nil"/>
+              <w:right w:val="nil"/>
+            </w:tcBorders>
+            <w:shd w:val="clear" w:color="auto" w:fill="D9D9D9" w:themeFill="background1" w:themeFillShade="D9"/>
+            <w:noWrap/>
+            <w:vAlign w:val="bottom"/>
+          </w:tcPr>
+          <w:p>
+            <w:pPr>
+              <w:spacing w:after="0" w:line="240" w:lineRule="auto"/>
+              <w:jc w:val="right"/>
+              <w:rPr>
+                <w:rFonts w:ascii="Times New Roman" w:hAnsi="Times New Roman"/>
+                <w:sz w:val="24"/>
+                <w:szCs w:val="24"/>
+              </w:rPr>
+            </w:pPr>
+            <w:r>
+              <w:rPr>
+                <w:rFonts w:ascii="Times New Roman" w:hAnsi="Times New Roman"/>
+                <w:sz w:val="24"/>
+                <w:szCs w:val="24"/>
+              </w:rPr>
+              <w:t>20</w:t>
+            </w:r>
+          </w:p>
+        </w:tc>
+      </w:tr>
+      <w:tr>
+        <w:trPr>
+          <w:trHeight w:val="300"/>
+          <w:jc w:val="center"/>
+        </w:trPr>
+        <w:tc>
+          <w:tcPr>
+            <w:tcW w:w="2580" w:type="dxa"/>
+            <w:tcBorders>
+              <w:top w:val="nil"/>
+              <w:left w:val="nil"/>
+              <w:bottom w:val="nil"/>
+              <w:right w:val="nil"/>
+            </w:tcBorders>
+            <w:shd w:val="clear" w:color="auto" w:fill="D9D9D9" w:themeFill="background1" w:themeFillShade="D9"/>
+            <w:noWrap/>
+            <w:vAlign w:val="bottom"/>
+          </w:tcPr>
+          <w:p>
+            <w:pPr>
+              <w:spacing w:after="0" w:line="240" w:lineRule="auto"/>
+              <w:rPr>
+                <w:rFonts w:ascii="Times New Roman" w:hAnsi="Times New Roman"/>
+                <w:i/>
+                <w:iCs/>
+                <w:sz w:val="24"/>
+                <w:szCs w:val="24"/>
+              </w:rPr>
+            </w:pPr>
+            <w:proofErr w:type="spellStart"/>
+            <w:r>
+              <w:rPr>
+                <w:rFonts w:ascii="Times New Roman" w:hAnsi="Times New Roman"/>
+                <w:i/>
+                <w:iCs/>
+                <w:sz w:val="24"/>
+                <w:szCs w:val="24"/>
+              </w:rPr>
+              <w:t>Ficus</w:t>
+            </w:r>
+            <w:proofErr w:type="spellEnd"/>
+            <w:r>
+              <w:rPr>
+                <w:rFonts w:ascii="Times New Roman" w:hAnsi="Times New Roman"/>
+                <w:i/>
+                <w:iCs/>
+                <w:sz w:val="24"/>
+                <w:szCs w:val="24"/>
+              </w:rPr>
+              <w:t xml:space="preserve"> </w:t>
+            </w:r>
+            <w:proofErr w:type="spellStart"/>
+            <w:r>
+              <w:rPr>
+                <w:rFonts w:ascii="Times New Roman" w:hAnsi="Times New Roman"/>
+                <w:i/>
+                <w:iCs/>
+                <w:sz w:val="24"/>
+                <w:szCs w:val="24"/>
+              </w:rPr>
+              <w:t>prolixa</w:t>
+            </w:r>
+            <w:proofErr w:type="spellEnd"/>
+          </w:p>
+        </w:tc>
+        <w:tc>
+          <w:tcPr>
+            <w:tcW w:w="1500" w:type="dxa"/>
+            <w:tcBorders>
+              <w:top w:val="nil"/>
+              <w:left w:val="nil"/>
+              <w:bottom w:val="nil"/>
+              <w:right w:val="nil"/>
+            </w:tcBorders>
+            <w:shd w:val="clear" w:color="auto" w:fill="D9D9D9" w:themeFill="background1" w:themeFillShade="D9"/>
+            <w:noWrap/>
+            <w:vAlign w:val="bottom"/>
+          </w:tcPr>
+          <w:p>
+            <w:pPr>
+              <w:spacing w:after="0" w:line="240" w:lineRule="auto"/>
+              <w:jc w:val="right"/>
+              <w:rPr>
+                <w:rFonts w:ascii="Times New Roman" w:hAnsi="Times New Roman"/>
+                <w:sz w:val="24"/>
+                <w:szCs w:val="24"/>
+              </w:rPr>
+            </w:pPr>
+            <w:r>
+              <w:rPr>
+                <w:rFonts w:ascii="Times New Roman" w:hAnsi="Times New Roman"/>
+                <w:sz w:val="24"/>
+                <w:szCs w:val="24"/>
+              </w:rPr>
+              <w:t>0</w:t>
+            </w:r>
+          </w:p>
+        </w:tc>
+        <w:tc>
+          <w:tcPr>
+            <w:tcW w:w="1500" w:type="dxa"/>
+            <w:tcBorders>
+              <w:top w:val="nil"/>
+              <w:left w:val="nil"/>
+              <w:bottom w:val="nil"/>
+              <w:right w:val="nil"/>
+            </w:tcBorders>
+            <w:shd w:val="clear" w:color="auto" w:fill="D9D9D9" w:themeFill="background1" w:themeFillShade="D9"/>
+          </w:tcPr>
+          <w:p>
+            <w:pPr>
+              <w:spacing w:after="0" w:line="240" w:lineRule="auto"/>
+              <w:jc w:val="right"/>
+              <w:rPr>
+                <w:rFonts w:ascii="Times New Roman" w:hAnsi="Times New Roman"/>
+                <w:sz w:val="24"/>
+                <w:szCs w:val="24"/>
+              </w:rPr>
+            </w:pPr>
+            <w:r>
+              <w:rPr>
+                <w:rFonts w:ascii="Times New Roman" w:hAnsi="Times New Roman"/>
+                <w:sz w:val="24"/>
+                <w:szCs w:val="24"/>
+              </w:rPr>
+              <w:t>0</w:t>
+            </w:r>
+          </w:p>
+        </w:tc>
+        <w:tc>
+          <w:tcPr>
+            <w:tcW w:w="1500" w:type="dxa"/>
+            <w:tcBorders>
+              <w:top w:val="nil"/>
+              <w:left w:val="nil"/>
+              <w:bottom w:val="nil"/>
+              <w:right w:val="nil"/>
+            </w:tcBorders>
+            <w:shd w:val="clear" w:color="auto" w:fill="D9D9D9" w:themeFill="background1" w:themeFillShade="D9"/>
+            <w:vAlign w:val="bottom"/>
+          </w:tcPr>
+          <w:p>
+            <w:pPr>
+              <w:spacing w:after="0" w:line="240" w:lineRule="auto"/>
+              <w:jc w:val="right"/>
+              <w:rPr>
+                <w:rFonts w:ascii="Times New Roman" w:hAnsi="Times New Roman"/>
+                <w:sz w:val="24"/>
+                <w:szCs w:val="24"/>
+              </w:rPr>
+            </w:pPr>
+            <w:r>
+              <w:rPr>
+                <w:rFonts w:ascii="Times New Roman" w:hAnsi="Times New Roman"/>
+                <w:sz w:val="24"/>
+                <w:szCs w:val="24"/>
+              </w:rPr>
+              <w:t>247</w:t>
+            </w:r>
+          </w:p>
+        </w:tc>
+        <w:tc>
+          <w:tcPr>
+            <w:tcW w:w="1500" w:type="dxa"/>
+            <w:tcBorders>
+              <w:top w:val="nil"/>
+              <w:left w:val="nil"/>
+              <w:bottom w:val="nil"/>
+              <w:right w:val="nil"/>
+            </w:tcBorders>
+            <w:shd w:val="clear" w:color="auto" w:fill="D9D9D9" w:themeFill="background1" w:themeFillShade="D9"/>
+            <w:noWrap/>
+            <w:vAlign w:val="bottom"/>
+          </w:tcPr>
+          <w:p>
+            <w:pPr>
+              <w:spacing w:after="0" w:line="240" w:lineRule="auto"/>
+              <w:jc w:val="right"/>
+              <w:rPr>
+                <w:rFonts w:ascii="Times New Roman" w:hAnsi="Times New Roman"/>
+                <w:sz w:val="24"/>
+                <w:szCs w:val="24"/>
+              </w:rPr>
+            </w:pPr>
+            <w:r>
+              <w:rPr>
+                <w:rFonts w:ascii="Times New Roman" w:hAnsi="Times New Roman"/>
+                <w:sz w:val="24"/>
+                <w:szCs w:val="24"/>
+              </w:rPr>
+              <w:t>3</w:t>
+            </w:r>
+          </w:p>
+        </w:tc>
+      </w:tr>
+      <w:tr>
+        <w:trPr>
+          <w:trHeight w:val="300"/>
+          <w:jc w:val="center"/>
+        </w:trPr>
+        <w:tc>
+          <w:tcPr>
+            <w:tcW w:w="2580" w:type="dxa"/>
+            <w:tcBorders>
+              <w:top w:val="nil"/>
+              <w:left w:val="nil"/>
+              <w:bottom w:val="nil"/>
+              <w:right w:val="nil"/>
+            </w:tcBorders>
+            <w:shd w:val="clear" w:color="auto" w:fill="auto"/>
+            <w:noWrap/>
+            <w:vAlign w:val="bottom"/>
+          </w:tcPr>
+          <w:p>
+            <w:pPr>
+              <w:spacing w:after="0" w:line="240" w:lineRule="auto"/>
+              <w:rPr>
+                <w:rFonts w:ascii="Times New Roman" w:hAnsi="Times New Roman"/>
+                <w:i/>
+                <w:iCs/>
+                <w:sz w:val="24"/>
+                <w:szCs w:val="24"/>
+              </w:rPr>
+            </w:pPr>
+            <w:proofErr w:type="spellStart"/>
+            <w:r>
+              <w:rPr>
+                <w:rFonts w:ascii="Times New Roman" w:hAnsi="Times New Roman"/>
+                <w:i/>
+                <w:iCs/>
+                <w:sz w:val="24"/>
+                <w:szCs w:val="24"/>
+              </w:rPr>
+              <w:t>Carica</w:t>
+            </w:r>
+            <w:proofErr w:type="spellEnd"/>
+            <w:r>
+              <w:rPr>
+                <w:rFonts w:ascii="Times New Roman" w:hAnsi="Times New Roman"/>
+                <w:i/>
+                <w:iCs/>
+                <w:sz w:val="24"/>
+                <w:szCs w:val="24"/>
+              </w:rPr>
+              <w:t xml:space="preserve"> papaya</w:t>
+            </w:r>
+          </w:p>
+        </w:tc>
+        <w:tc>
+          <w:tcPr>
+            <w:tcW w:w="1500" w:type="dxa"/>
+            <w:tcBorders>
+              <w:top w:val="nil"/>
+              <w:left w:val="nil"/>
+              <w:bottom w:val="nil"/>
+              <w:right w:val="nil"/>
+            </w:tcBorders>
+            <w:shd w:val="clear" w:color="auto" w:fill="auto"/>
+            <w:noWrap/>
+            <w:vAlign w:val="bottom"/>
+          </w:tcPr>
+          <w:p>
+            <w:pPr>
+              <w:spacing w:after="0" w:line="240" w:lineRule="auto"/>
+              <w:jc w:val="right"/>
+              <w:rPr>
+                <w:rFonts w:ascii="Times New Roman" w:hAnsi="Times New Roman"/>
+                <w:sz w:val="24"/>
+                <w:szCs w:val="24"/>
+              </w:rPr>
+            </w:pPr>
+            <w:r>
+              <w:rPr>
+                <w:rFonts w:ascii="Times New Roman" w:hAnsi="Times New Roman"/>
+                <w:sz w:val="24"/>
+                <w:szCs w:val="24"/>
+              </w:rPr>
+              <w:t>8</w:t>
+            </w:r>
+          </w:p>
+        </w:tc>
+        <w:tc>
+          <w:tcPr>
+            <w:tcW w:w="1500" w:type="dxa"/>
+            <w:tcBorders>
+              <w:top w:val="nil"/>
+              <w:left w:val="nil"/>
+              <w:bottom w:val="nil"/>
+              <w:right w:val="nil"/>
+            </w:tcBorders>
+          </w:tcPr>
+          <w:p>
+            <w:pPr>
+              <w:spacing w:after="0" w:line="240" w:lineRule="auto"/>
+              <w:jc w:val="right"/>
+              <w:rPr>
+                <w:rFonts w:ascii="Times New Roman" w:hAnsi="Times New Roman"/>
+                <w:sz w:val="24"/>
+                <w:szCs w:val="24"/>
+              </w:rPr>
+            </w:pPr>
+            <w:r>
+              <w:rPr>
+                <w:rFonts w:ascii="Times New Roman" w:hAnsi="Times New Roman"/>
+                <w:sz w:val="24"/>
+                <w:szCs w:val="24"/>
+              </w:rPr>
+              <w:t>1</w:t>
+            </w:r>
+          </w:p>
+        </w:tc>
+        <w:tc>
+          <w:tcPr>
+            <w:tcW w:w="1500" w:type="dxa"/>
+            <w:tcBorders>
+              <w:top w:val="nil"/>
+              <w:left w:val="nil"/>
+              <w:bottom w:val="nil"/>
+              <w:right w:val="nil"/>
+            </w:tcBorders>
+            <w:vAlign w:val="bottom"/>
+          </w:tcPr>
+          <w:p>
+            <w:pPr>
+              <w:spacing w:after="0" w:line="240" w:lineRule="auto"/>
+              <w:jc w:val="right"/>
+              <w:rPr>
+                <w:rFonts w:ascii="Times New Roman" w:hAnsi="Times New Roman"/>
+                <w:sz w:val="24"/>
+                <w:szCs w:val="24"/>
+              </w:rPr>
+            </w:pPr>
+            <w:r>
+              <w:rPr>
+                <w:rFonts w:ascii="Times New Roman" w:hAnsi="Times New Roman"/>
+                <w:sz w:val="24"/>
+                <w:szCs w:val="24"/>
+              </w:rPr>
+              <w:t>262</w:t>
+            </w:r>
+          </w:p>
+        </w:tc>
+        <w:tc>
+          <w:tcPr>
+            <w:tcW w:w="1500" w:type="dxa"/>
+            <w:tcBorders>
+              <w:top w:val="nil"/>
+              <w:left w:val="nil"/>
+              <w:bottom w:val="nil"/>
+              <w:right w:val="nil"/>
+            </w:tcBorders>
+            <w:shd w:val="clear" w:color="auto" w:fill="auto"/>
+            <w:noWrap/>
+            <w:vAlign w:val="bottom"/>
+          </w:tcPr>
+          <w:p>
+            <w:pPr>
+              <w:spacing w:after="0" w:line="240" w:lineRule="auto"/>
+              <w:jc w:val="right"/>
+              <w:rPr>
+                <w:rFonts w:ascii="Times New Roman" w:hAnsi="Times New Roman"/>
+                <w:sz w:val="24"/>
+                <w:szCs w:val="24"/>
+              </w:rPr>
+            </w:pPr>
+            <w:r>
+              <w:rPr>
+                <w:rFonts w:ascii="Times New Roman" w:hAnsi="Times New Roman"/>
+                <w:sz w:val="24"/>
+                <w:szCs w:val="24"/>
+              </w:rPr>
+              <w:t>13</w:t>
+            </w:r>
+          </w:p>
+        </w:tc>
+      </w:tr>
+      <w:tr>
+        <w:trPr>
+          <w:trHeight w:val="300"/>
+          <w:jc w:val="center"/>
+        </w:trPr>
+        <w:tc>
+          <w:tcPr>
+            <w:tcW w:w="2580" w:type="dxa"/>
+            <w:tcBorders>
+              <w:top w:val="nil"/>
+              <w:left w:val="nil"/>
+              <w:bottom w:val="nil"/>
+              <w:right w:val="nil"/>
+            </w:tcBorders>
+            <w:shd w:val="clear" w:color="auto" w:fill="auto"/>
+            <w:noWrap/>
+            <w:vAlign w:val="bottom"/>
+          </w:tcPr>
+          <w:p>
+            <w:pPr>
+              <w:spacing w:after="0" w:line="240" w:lineRule="auto"/>
+              <w:rPr>
+                <w:rFonts w:ascii="Times New Roman" w:hAnsi="Times New Roman"/>
+                <w:i/>
+                <w:iCs/>
+                <w:sz w:val="24"/>
+                <w:szCs w:val="24"/>
+              </w:rPr>
+            </w:pPr>
+            <w:r>
+              <w:rPr>
+                <w:rFonts w:ascii="Times New Roman" w:hAnsi="Times New Roman"/>
+                <w:i/>
+                <w:iCs/>
+                <w:sz w:val="24"/>
+                <w:szCs w:val="24"/>
+              </w:rPr>
+              <w:t xml:space="preserve">Vitex </w:t>
+            </w:r>
+            <w:proofErr w:type="spellStart"/>
+            <w:r>
+              <w:rPr>
+                <w:rFonts w:ascii="Times New Roman" w:hAnsi="Times New Roman"/>
+                <w:i/>
+                <w:iCs/>
+                <w:sz w:val="24"/>
+                <w:szCs w:val="24"/>
+              </w:rPr>
+              <w:t>parviflora</w:t>
+            </w:r>
+            <w:proofErr w:type="spellEnd"/>
+          </w:p>
+        </w:tc>
+        <w:tc>
+          <w:tcPr>
+            <w:tcW w:w="1500" w:type="dxa"/>
+            <w:tcBorders>
+              <w:top w:val="nil"/>
+              <w:left w:val="nil"/>
+              <w:bottom w:val="nil"/>
+              <w:right w:val="nil"/>
+            </w:tcBorders>
+            <w:shd w:val="clear" w:color="auto" w:fill="auto"/>
+            <w:noWrap/>
+            <w:vAlign w:val="bottom"/>
+          </w:tcPr>
+          <w:p>
+            <w:pPr>
+              <w:spacing w:after="0" w:line="240" w:lineRule="auto"/>
+              <w:jc w:val="right"/>
+              <w:rPr>
+                <w:rFonts w:ascii="Times New Roman" w:hAnsi="Times New Roman"/>
+                <w:sz w:val="24"/>
+                <w:szCs w:val="24"/>
+              </w:rPr>
+            </w:pPr>
+            <w:r>
+              <w:rPr>
+                <w:rFonts w:ascii="Times New Roman" w:hAnsi="Times New Roman"/>
+                <w:sz w:val="24"/>
+                <w:szCs w:val="24"/>
+              </w:rPr>
+              <w:t>1</w:t>
+            </w:r>
+          </w:p>
+        </w:tc>
+        <w:tc>
+          <w:tcPr>
+            <w:tcW w:w="1500" w:type="dxa"/>
+            <w:tcBorders>
+              <w:top w:val="nil"/>
+              <w:left w:val="nil"/>
+              <w:bottom w:val="nil"/>
+              <w:right w:val="nil"/>
+            </w:tcBorders>
+          </w:tcPr>
+          <w:p>
+            <w:pPr>
+              <w:spacing w:after="0" w:line="240" w:lineRule="auto"/>
+              <w:jc w:val="right"/>
+              <w:rPr>
+                <w:rFonts w:ascii="Times New Roman" w:hAnsi="Times New Roman"/>
+                <w:sz w:val="24"/>
+                <w:szCs w:val="24"/>
+              </w:rPr>
+            </w:pPr>
+            <w:r>
+              <w:rPr>
+                <w:rFonts w:ascii="Times New Roman" w:hAnsi="Times New Roman"/>
+                <w:sz w:val="24"/>
+                <w:szCs w:val="24"/>
+              </w:rPr>
+              <w:t>1</w:t>
+            </w:r>
+          </w:p>
+        </w:tc>
+        <w:tc>
+          <w:tcPr>
+            <w:tcW w:w="1500" w:type="dxa"/>
+            <w:tcBorders>
+              <w:top w:val="nil"/>
+              <w:left w:val="nil"/>
+              <w:bottom w:val="nil"/>
+              <w:right w:val="nil"/>
+            </w:tcBorders>
+            <w:vAlign w:val="bottom"/>
+          </w:tcPr>
+          <w:p>
+            <w:pPr>
+              <w:spacing w:after="0" w:line="240" w:lineRule="auto"/>
+              <w:jc w:val="right"/>
+              <w:rPr>
+                <w:rFonts w:ascii="Times New Roman" w:hAnsi="Times New Roman"/>
+                <w:sz w:val="24"/>
+                <w:szCs w:val="24"/>
+              </w:rPr>
+            </w:pPr>
+            <w:r>
+              <w:rPr>
+                <w:rFonts w:ascii="Times New Roman" w:hAnsi="Times New Roman"/>
+                <w:sz w:val="24"/>
+                <w:szCs w:val="24"/>
+              </w:rPr>
+              <w:t>0</w:t>
+            </w:r>
+          </w:p>
+        </w:tc>
+        <w:tc>
+          <w:tcPr>
+            <w:tcW w:w="1500" w:type="dxa"/>
+            <w:tcBorders>
+              <w:top w:val="nil"/>
+              <w:left w:val="nil"/>
+              <w:bottom w:val="nil"/>
+              <w:right w:val="nil"/>
+            </w:tcBorders>
+            <w:shd w:val="clear" w:color="auto" w:fill="auto"/>
+            <w:noWrap/>
+            <w:vAlign w:val="bottom"/>
+          </w:tcPr>
+          <w:p>
+            <w:pPr>
+              <w:spacing w:after="0" w:line="240" w:lineRule="auto"/>
+              <w:jc w:val="right"/>
+              <w:rPr>
+                <w:rFonts w:ascii="Times New Roman" w:hAnsi="Times New Roman"/>
+                <w:sz w:val="24"/>
+                <w:szCs w:val="24"/>
+              </w:rPr>
+            </w:pPr>
+            <w:r>
+              <w:rPr>
+                <w:rFonts w:ascii="Times New Roman" w:hAnsi="Times New Roman"/>
+                <w:sz w:val="24"/>
+                <w:szCs w:val="24"/>
+              </w:rPr>
+              <w:t>0</w:t>
+            </w:r>
+          </w:p>
+        </w:tc>
+      </w:tr>
+      <w:tr>
+        <w:trPr>
+          <w:trHeight w:val="300"/>
+          <w:jc w:val="center"/>
+        </w:trPr>
+        <w:tc>
+          <w:tcPr>
+            <w:tcW w:w="2580" w:type="dxa"/>
+            <w:tcBorders>
+              <w:top w:val="nil"/>
+              <w:left w:val="nil"/>
+              <w:bottom w:val="nil"/>
+              <w:right w:val="nil"/>
+            </w:tcBorders>
+            <w:shd w:val="clear" w:color="auto" w:fill="auto"/>
+            <w:noWrap/>
+            <w:vAlign w:val="bottom"/>
+          </w:tcPr>
+          <w:p>
+            <w:pPr>
+              <w:spacing w:after="0" w:line="240" w:lineRule="auto"/>
+              <w:rPr>
+                <w:rFonts w:ascii="Times New Roman" w:hAnsi="Times New Roman"/>
+                <w:i/>
+                <w:iCs/>
+                <w:sz w:val="24"/>
+                <w:szCs w:val="24"/>
+              </w:rPr>
+            </w:pPr>
+            <w:proofErr w:type="spellStart"/>
+            <w:r>
+              <w:rPr>
+                <w:rFonts w:ascii="Times New Roman" w:hAnsi="Times New Roman"/>
+                <w:i/>
+                <w:iCs/>
+                <w:sz w:val="24"/>
+                <w:szCs w:val="24"/>
+              </w:rPr>
+              <w:t>Passiflora</w:t>
+            </w:r>
+            <w:proofErr w:type="spellEnd"/>
+            <w:r>
+              <w:rPr>
+                <w:rFonts w:ascii="Times New Roman" w:hAnsi="Times New Roman"/>
+                <w:i/>
+                <w:iCs/>
+                <w:sz w:val="24"/>
+                <w:szCs w:val="24"/>
+              </w:rPr>
+              <w:t xml:space="preserve"> </w:t>
+            </w:r>
+            <w:proofErr w:type="spellStart"/>
+            <w:r>
+              <w:rPr>
+                <w:rFonts w:ascii="Times New Roman" w:hAnsi="Times New Roman"/>
+                <w:i/>
+                <w:iCs/>
+                <w:sz w:val="24"/>
+                <w:szCs w:val="24"/>
+              </w:rPr>
+              <w:t>suberosa</w:t>
+            </w:r>
+            <w:proofErr w:type="spellEnd"/>
+          </w:p>
+        </w:tc>
+        <w:tc>
+          <w:tcPr>
+            <w:tcW w:w="1500" w:type="dxa"/>
+            <w:tcBorders>
+              <w:top w:val="nil"/>
+              <w:left w:val="nil"/>
+              <w:bottom w:val="nil"/>
+              <w:right w:val="nil"/>
+            </w:tcBorders>
+            <w:shd w:val="clear" w:color="auto" w:fill="auto"/>
+            <w:noWrap/>
+            <w:vAlign w:val="bottom"/>
+          </w:tcPr>
+          <w:p>
+            <w:pPr>
+              <w:spacing w:after="0" w:line="240" w:lineRule="auto"/>
+              <w:jc w:val="right"/>
+              <w:rPr>
+                <w:rFonts w:ascii="Times New Roman" w:hAnsi="Times New Roman"/>
+                <w:sz w:val="24"/>
+                <w:szCs w:val="24"/>
+              </w:rPr>
+            </w:pPr>
+            <w:r>
+              <w:rPr>
+                <w:rFonts w:ascii="Times New Roman" w:hAnsi="Times New Roman"/>
+                <w:sz w:val="24"/>
+                <w:szCs w:val="24"/>
+              </w:rPr>
+              <w:t>1</w:t>
+            </w:r>
+          </w:p>
+        </w:tc>
+        <w:tc>
+          <w:tcPr>
+            <w:tcW w:w="1500" w:type="dxa"/>
+            <w:tcBorders>
+              <w:top w:val="nil"/>
+              <w:left w:val="nil"/>
+              <w:bottom w:val="nil"/>
+              <w:right w:val="nil"/>
+            </w:tcBorders>
+          </w:tcPr>
+          <w:p>
+            <w:pPr>
+              <w:spacing w:after="0" w:line="240" w:lineRule="auto"/>
+              <w:jc w:val="right"/>
+              <w:rPr>
+                <w:rFonts w:ascii="Times New Roman" w:hAnsi="Times New Roman"/>
+                <w:sz w:val="24"/>
+                <w:szCs w:val="24"/>
+              </w:rPr>
+            </w:pPr>
+            <w:r>
+              <w:rPr>
+                <w:rFonts w:ascii="Times New Roman" w:hAnsi="Times New Roman"/>
+                <w:sz w:val="24"/>
+                <w:szCs w:val="24"/>
+              </w:rPr>
+              <w:t>1</w:t>
+            </w:r>
+          </w:p>
+        </w:tc>
+        <w:tc>
+          <w:tcPr>
+            <w:tcW w:w="1500" w:type="dxa"/>
+            <w:tcBorders>
+              <w:top w:val="nil"/>
+              <w:left w:val="nil"/>
+              <w:bottom w:val="nil"/>
+              <w:right w:val="nil"/>
+            </w:tcBorders>
+            <w:vAlign w:val="bottom"/>
+          </w:tcPr>
+          <w:p>
+            <w:pPr>
+              <w:spacing w:after="0" w:line="240" w:lineRule="auto"/>
+              <w:jc w:val="right"/>
+              <w:rPr>
+                <w:rFonts w:ascii="Times New Roman" w:hAnsi="Times New Roman"/>
+                <w:sz w:val="24"/>
+                <w:szCs w:val="24"/>
+              </w:rPr>
+            </w:pPr>
+            <w:r>
+              <w:rPr>
+                <w:rFonts w:ascii="Times New Roman" w:hAnsi="Times New Roman"/>
+                <w:sz w:val="24"/>
+                <w:szCs w:val="24"/>
+              </w:rPr>
+              <w:t>13</w:t>
+            </w:r>
+          </w:p>
+        </w:tc>
+        <w:tc>
+          <w:tcPr>
+            <w:tcW w:w="1500" w:type="dxa"/>
+            <w:tcBorders>
+              <w:top w:val="nil"/>
+              <w:left w:val="nil"/>
+              <w:bottom w:val="nil"/>
+              <w:right w:val="nil"/>
+            </w:tcBorders>
+            <w:shd w:val="clear" w:color="auto" w:fill="auto"/>
+            <w:noWrap/>
+            <w:vAlign w:val="bottom"/>
+          </w:tcPr>
+          <w:p>
+            <w:pPr>
+              <w:spacing w:after="0" w:line="240" w:lineRule="auto"/>
+              <w:jc w:val="right"/>
+              <w:rPr>
+                <w:rFonts w:ascii="Times New Roman" w:hAnsi="Times New Roman"/>
+                <w:sz w:val="24"/>
+                <w:szCs w:val="24"/>
+              </w:rPr>
+            </w:pPr>
+            <w:r>
+              <w:rPr>
+                <w:rFonts w:ascii="Times New Roman" w:hAnsi="Times New Roman"/>
+                <w:sz w:val="24"/>
+                <w:szCs w:val="24"/>
+              </w:rPr>
+              <w:t>3</w:t>
+            </w:r>
+          </w:p>
+        </w:tc>
+      </w:tr>
+      <w:tr>
+        <w:trPr>
+          <w:trHeight w:val="300"/>
+          <w:jc w:val="center"/>
+        </w:trPr>
+        <w:tc>
+          <w:tcPr>
+            <w:tcW w:w="2580" w:type="dxa"/>
+            <w:tcBorders>
+              <w:top w:val="nil"/>
+              <w:left w:val="nil"/>
+              <w:bottom w:val="nil"/>
+              <w:right w:val="nil"/>
+            </w:tcBorders>
+            <w:shd w:val="clear" w:color="auto" w:fill="auto"/>
+            <w:noWrap/>
+            <w:vAlign w:val="bottom"/>
+          </w:tcPr>
+          <w:p>
+            <w:pPr>
+              <w:spacing w:after="0" w:line="240" w:lineRule="auto"/>
+              <w:rPr>
+                <w:rFonts w:ascii="Times New Roman" w:hAnsi="Times New Roman"/>
+                <w:i/>
+                <w:iCs/>
+                <w:sz w:val="24"/>
+                <w:szCs w:val="24"/>
+              </w:rPr>
+            </w:pPr>
+            <w:r>
+              <w:rPr>
+                <w:rFonts w:ascii="Times New Roman" w:hAnsi="Times New Roman"/>
+                <w:i/>
+                <w:iCs/>
+                <w:sz w:val="24"/>
+                <w:szCs w:val="24"/>
+              </w:rPr>
+              <w:t xml:space="preserve">Mikania </w:t>
+            </w:r>
+            <w:proofErr w:type="spellStart"/>
+            <w:r>
+              <w:rPr>
+                <w:rFonts w:ascii="Times New Roman" w:hAnsi="Times New Roman"/>
+                <w:i/>
+                <w:iCs/>
+                <w:sz w:val="24"/>
+                <w:szCs w:val="24"/>
+              </w:rPr>
+              <w:t>micrantha</w:t>
+            </w:r>
+            <w:proofErr w:type="spellEnd"/>
+          </w:p>
+        </w:tc>
+        <w:tc>
+          <w:tcPr>
+            <w:tcW w:w="1500" w:type="dxa"/>
+            <w:tcBorders>
+              <w:top w:val="nil"/>
+              <w:left w:val="nil"/>
+              <w:bottom w:val="nil"/>
+              <w:right w:val="nil"/>
+            </w:tcBorders>
+            <w:shd w:val="clear" w:color="auto" w:fill="auto"/>
+            <w:noWrap/>
+            <w:vAlign w:val="bottom"/>
+          </w:tcPr>
+          <w:p>
+            <w:pPr>
+              <w:spacing w:after="0" w:line="240" w:lineRule="auto"/>
+              <w:jc w:val="right"/>
+              <w:rPr>
+                <w:rFonts w:ascii="Times New Roman" w:hAnsi="Times New Roman"/>
+                <w:sz w:val="24"/>
+                <w:szCs w:val="24"/>
+              </w:rPr>
+            </w:pPr>
+            <w:r>
+              <w:rPr>
+                <w:rFonts w:ascii="Times New Roman" w:hAnsi="Times New Roman"/>
+                <w:sz w:val="24"/>
+                <w:szCs w:val="24"/>
+              </w:rPr>
+              <w:t>1</w:t>
+            </w:r>
+          </w:p>
+        </w:tc>
+        <w:tc>
+          <w:tcPr>
+            <w:tcW w:w="1500" w:type="dxa"/>
+            <w:tcBorders>
+              <w:top w:val="nil"/>
+              <w:left w:val="nil"/>
+              <w:bottom w:val="nil"/>
+              <w:right w:val="nil"/>
+            </w:tcBorders>
+          </w:tcPr>
+          <w:p>
+            <w:pPr>
+              <w:spacing w:after="0" w:line="240" w:lineRule="auto"/>
+              <w:jc w:val="right"/>
+              <w:rPr>
+                <w:rFonts w:ascii="Times New Roman" w:hAnsi="Times New Roman"/>
+                <w:sz w:val="24"/>
+                <w:szCs w:val="24"/>
+              </w:rPr>
+            </w:pPr>
+            <w:r>
+              <w:rPr>
+                <w:rFonts w:ascii="Times New Roman" w:hAnsi="Times New Roman"/>
+                <w:sz w:val="24"/>
+                <w:szCs w:val="24"/>
+              </w:rPr>
+              <w:t>1</w:t>
+            </w:r>
+          </w:p>
+        </w:tc>
+        <w:tc>
+          <w:tcPr>
+            <w:tcW w:w="1500" w:type="dxa"/>
+            <w:tcBorders>
+              <w:top w:val="nil"/>
+              <w:left w:val="nil"/>
+              <w:bottom w:val="nil"/>
+              <w:right w:val="nil"/>
+            </w:tcBorders>
+            <w:vAlign w:val="bottom"/>
+          </w:tcPr>
+          <w:p>
+            <w:pPr>
+              <w:spacing w:after="0" w:line="240" w:lineRule="auto"/>
+              <w:jc w:val="right"/>
+              <w:rPr>
+                <w:rFonts w:ascii="Times New Roman" w:hAnsi="Times New Roman"/>
+                <w:sz w:val="24"/>
+                <w:szCs w:val="24"/>
+              </w:rPr>
+            </w:pPr>
+            <w:r>
+              <w:rPr>
+                <w:rFonts w:ascii="Times New Roman" w:hAnsi="Times New Roman"/>
+                <w:sz w:val="24"/>
+                <w:szCs w:val="24"/>
+              </w:rPr>
+              <w:t>0</w:t>
+            </w:r>
+          </w:p>
+        </w:tc>
+        <w:tc>
+          <w:tcPr>
+            <w:tcW w:w="1500" w:type="dxa"/>
+            <w:tcBorders>
+              <w:top w:val="nil"/>
+              <w:left w:val="nil"/>
+              <w:bottom w:val="nil"/>
+              <w:right w:val="nil"/>
+            </w:tcBorders>
+            <w:shd w:val="clear" w:color="auto" w:fill="auto"/>
+            <w:noWrap/>
+            <w:vAlign w:val="bottom"/>
+          </w:tcPr>
+          <w:p>
+            <w:pPr>
+              <w:spacing w:after="0" w:line="240" w:lineRule="auto"/>
+              <w:jc w:val="right"/>
+              <w:rPr>
+                <w:rFonts w:ascii="Times New Roman" w:hAnsi="Times New Roman"/>
+                <w:sz w:val="24"/>
+                <w:szCs w:val="24"/>
+              </w:rPr>
+            </w:pPr>
+            <w:r>
+              <w:rPr>
+                <w:rFonts w:ascii="Times New Roman" w:hAnsi="Times New Roman"/>
+                <w:sz w:val="24"/>
+                <w:szCs w:val="24"/>
+              </w:rPr>
+              <w:t>0</w:t>
+            </w:r>
+          </w:p>
+        </w:tc>
+      </w:tr>
+      <w:tr>
+        <w:trPr>
+          <w:trHeight w:val="300"/>
+          <w:jc w:val="center"/>
+        </w:trPr>
+        <w:tc>
+          <w:tcPr>
+            <w:tcW w:w="2580" w:type="dxa"/>
+            <w:tcBorders>
+              <w:top w:val="nil"/>
+              <w:left w:val="nil"/>
+              <w:bottom w:val="nil"/>
+              <w:right w:val="nil"/>
+            </w:tcBorders>
+            <w:shd w:val="clear" w:color="auto" w:fill="auto"/>
+            <w:noWrap/>
+            <w:vAlign w:val="bottom"/>
+          </w:tcPr>
+          <w:p>
+            <w:pPr>
+              <w:spacing w:after="0" w:line="240" w:lineRule="auto"/>
+              <w:rPr>
+                <w:rFonts w:ascii="Times New Roman" w:hAnsi="Times New Roman"/>
+                <w:i/>
+                <w:iCs/>
+                <w:sz w:val="24"/>
+                <w:szCs w:val="24"/>
+              </w:rPr>
+            </w:pPr>
+            <w:proofErr w:type="spellStart"/>
+            <w:r>
+              <w:rPr>
+                <w:rFonts w:ascii="Times New Roman" w:hAnsi="Times New Roman"/>
+                <w:i/>
+                <w:iCs/>
+                <w:sz w:val="24"/>
+                <w:szCs w:val="24"/>
+              </w:rPr>
+              <w:t>Coccinia</w:t>
+            </w:r>
+            <w:proofErr w:type="spellEnd"/>
+            <w:r>
+              <w:rPr>
+                <w:rFonts w:ascii="Times New Roman" w:hAnsi="Times New Roman"/>
+                <w:i/>
+                <w:iCs/>
+                <w:sz w:val="24"/>
+                <w:szCs w:val="24"/>
+              </w:rPr>
+              <w:t xml:space="preserve"> </w:t>
+            </w:r>
+            <w:proofErr w:type="spellStart"/>
+            <w:r>
+              <w:rPr>
+                <w:rFonts w:ascii="Times New Roman" w:hAnsi="Times New Roman"/>
+                <w:i/>
+                <w:iCs/>
+                <w:sz w:val="24"/>
+                <w:szCs w:val="24"/>
+              </w:rPr>
+              <w:t>grandis</w:t>
+            </w:r>
+            <w:proofErr w:type="spellEnd"/>
+          </w:p>
+        </w:tc>
+        <w:tc>
+          <w:tcPr>
+            <w:tcW w:w="1500" w:type="dxa"/>
+            <w:tcBorders>
+              <w:top w:val="nil"/>
+              <w:left w:val="nil"/>
+              <w:bottom w:val="nil"/>
+              <w:right w:val="nil"/>
+            </w:tcBorders>
+            <w:shd w:val="clear" w:color="auto" w:fill="auto"/>
+            <w:noWrap/>
+            <w:vAlign w:val="bottom"/>
+          </w:tcPr>
+          <w:p>
+            <w:pPr>
+              <w:spacing w:after="0" w:line="240" w:lineRule="auto"/>
+              <w:jc w:val="right"/>
+              <w:rPr>
+                <w:rFonts w:ascii="Times New Roman" w:hAnsi="Times New Roman"/>
+                <w:sz w:val="24"/>
+                <w:szCs w:val="24"/>
+              </w:rPr>
+            </w:pPr>
+            <w:r>
+              <w:rPr>
+                <w:rFonts w:ascii="Times New Roman" w:hAnsi="Times New Roman"/>
+                <w:sz w:val="24"/>
+                <w:szCs w:val="24"/>
+              </w:rPr>
+              <w:t>0</w:t>
+            </w:r>
+          </w:p>
+        </w:tc>
+        <w:tc>
+          <w:tcPr>
+            <w:tcW w:w="1500" w:type="dxa"/>
+            <w:tcBorders>
+              <w:top w:val="nil"/>
+              <w:left w:val="nil"/>
+              <w:bottom w:val="nil"/>
+              <w:right w:val="nil"/>
+            </w:tcBorders>
+          </w:tcPr>
+          <w:p>
+            <w:pPr>
+              <w:spacing w:after="0" w:line="240" w:lineRule="auto"/>
+              <w:jc w:val="right"/>
+              <w:rPr>
+                <w:rFonts w:ascii="Times New Roman" w:hAnsi="Times New Roman"/>
+                <w:sz w:val="24"/>
+                <w:szCs w:val="24"/>
+              </w:rPr>
+            </w:pPr>
+            <w:r>
+              <w:rPr>
+                <w:rFonts w:ascii="Times New Roman" w:hAnsi="Times New Roman"/>
+                <w:sz w:val="24"/>
+                <w:szCs w:val="24"/>
+              </w:rPr>
+              <w:t>0</w:t>
+            </w:r>
+          </w:p>
+        </w:tc>
+        <w:tc>
+          <w:tcPr>
+            <w:tcW w:w="1500" w:type="dxa"/>
+            <w:tcBorders>
+              <w:top w:val="nil"/>
+              <w:left w:val="nil"/>
+              <w:bottom w:val="nil"/>
+              <w:right w:val="nil"/>
+            </w:tcBorders>
+            <w:vAlign w:val="bottom"/>
+          </w:tcPr>
+          <w:p>
+            <w:pPr>
+              <w:spacing w:after="0" w:line="240" w:lineRule="auto"/>
+              <w:jc w:val="right"/>
+              <w:rPr>
+                <w:rFonts w:ascii="Times New Roman" w:hAnsi="Times New Roman"/>
+                <w:sz w:val="24"/>
+                <w:szCs w:val="24"/>
+              </w:rPr>
+            </w:pPr>
+            <w:r>
+              <w:rPr>
+                <w:rFonts w:ascii="Times New Roman" w:hAnsi="Times New Roman"/>
+                <w:sz w:val="24"/>
+                <w:szCs w:val="24"/>
+              </w:rPr>
+              <w:t>4</w:t>
+            </w:r>
+          </w:p>
+        </w:tc>
+        <w:tc>
+          <w:tcPr>
+            <w:tcW w:w="1500" w:type="dxa"/>
+            <w:tcBorders>
+              <w:top w:val="nil"/>
+              <w:left w:val="nil"/>
+              <w:bottom w:val="nil"/>
+              <w:right w:val="nil"/>
+            </w:tcBorders>
+            <w:shd w:val="clear" w:color="auto" w:fill="auto"/>
+            <w:noWrap/>
+            <w:vAlign w:val="bottom"/>
+          </w:tcPr>
+          <w:p>
+            <w:pPr>
+              <w:spacing w:after="0" w:line="240" w:lineRule="auto"/>
+              <w:jc w:val="right"/>
+              <w:rPr>
+                <w:rFonts w:ascii="Times New Roman" w:hAnsi="Times New Roman"/>
+                <w:sz w:val="24"/>
+                <w:szCs w:val="24"/>
+              </w:rPr>
+            </w:pPr>
+            <w:r>
+              <w:rPr>
+                <w:rFonts w:ascii="Times New Roman" w:hAnsi="Times New Roman"/>
+                <w:sz w:val="24"/>
+                <w:szCs w:val="24"/>
+              </w:rPr>
+              <w:t>3</w:t>
+            </w:r>
+          </w:p>
+        </w:tc>
+      </w:tr>
+      <w:tr>
+        <w:trPr>
+          <w:trHeight w:val="300"/>
+          <w:jc w:val="center"/>
+        </w:trPr>
+        <w:tc>
+          <w:tcPr>
+            <w:tcW w:w="2580" w:type="dxa"/>
+            <w:tcBorders>
+              <w:top w:val="nil"/>
+              <w:left w:val="nil"/>
+              <w:bottom w:val="nil"/>
+              <w:right w:val="nil"/>
+            </w:tcBorders>
+            <w:shd w:val="clear" w:color="auto" w:fill="auto"/>
+            <w:noWrap/>
+            <w:vAlign w:val="bottom"/>
+          </w:tcPr>
+          <w:p>
+            <w:pPr>
+              <w:spacing w:after="0" w:line="240" w:lineRule="auto"/>
+              <w:rPr>
+                <w:rFonts w:ascii="Times New Roman" w:hAnsi="Times New Roman"/>
+                <w:i/>
+                <w:iCs/>
+                <w:sz w:val="24"/>
+                <w:szCs w:val="24"/>
+              </w:rPr>
+            </w:pPr>
+            <w:proofErr w:type="spellStart"/>
+            <w:r>
+              <w:rPr>
+                <w:rFonts w:ascii="Times New Roman" w:hAnsi="Times New Roman"/>
+                <w:i/>
+                <w:iCs/>
+                <w:sz w:val="24"/>
+                <w:szCs w:val="24"/>
+              </w:rPr>
+              <w:t>Chromolaena</w:t>
+            </w:r>
+            <w:proofErr w:type="spellEnd"/>
+            <w:r>
+              <w:rPr>
+                <w:rFonts w:ascii="Times New Roman" w:hAnsi="Times New Roman"/>
+                <w:i/>
+                <w:iCs/>
+                <w:sz w:val="24"/>
+                <w:szCs w:val="24"/>
+              </w:rPr>
+              <w:t xml:space="preserve"> </w:t>
+            </w:r>
+            <w:proofErr w:type="spellStart"/>
+            <w:r>
+              <w:rPr>
+                <w:rFonts w:ascii="Times New Roman" w:hAnsi="Times New Roman"/>
+                <w:i/>
+                <w:iCs/>
+                <w:sz w:val="24"/>
+                <w:szCs w:val="24"/>
+              </w:rPr>
+              <w:t>odorata</w:t>
+            </w:r>
+            <w:proofErr w:type="spellEnd"/>
+          </w:p>
+        </w:tc>
+        <w:tc>
+          <w:tcPr>
+            <w:tcW w:w="1500" w:type="dxa"/>
+            <w:tcBorders>
+              <w:top w:val="nil"/>
+              <w:left w:val="nil"/>
+              <w:bottom w:val="nil"/>
+              <w:right w:val="nil"/>
+            </w:tcBorders>
+            <w:shd w:val="clear" w:color="auto" w:fill="auto"/>
+            <w:noWrap/>
+            <w:vAlign w:val="bottom"/>
+          </w:tcPr>
+          <w:p>
+            <w:pPr>
+              <w:spacing w:after="0" w:line="240" w:lineRule="auto"/>
+              <w:jc w:val="right"/>
+              <w:rPr>
+                <w:rFonts w:ascii="Times New Roman" w:hAnsi="Times New Roman"/>
+                <w:sz w:val="24"/>
+                <w:szCs w:val="24"/>
+              </w:rPr>
+            </w:pPr>
+            <w:r>
+              <w:rPr>
+                <w:rFonts w:ascii="Times New Roman" w:hAnsi="Times New Roman"/>
+                <w:sz w:val="24"/>
+                <w:szCs w:val="24"/>
+              </w:rPr>
+              <w:t>0</w:t>
+            </w:r>
+          </w:p>
+        </w:tc>
+        <w:tc>
+          <w:tcPr>
+            <w:tcW w:w="1500" w:type="dxa"/>
+            <w:tcBorders>
+              <w:top w:val="nil"/>
+              <w:left w:val="nil"/>
+              <w:bottom w:val="nil"/>
+              <w:right w:val="nil"/>
+            </w:tcBorders>
+          </w:tcPr>
+          <w:p>
+            <w:pPr>
+              <w:spacing w:after="0" w:line="240" w:lineRule="auto"/>
+              <w:jc w:val="right"/>
+              <w:rPr>
+                <w:rFonts w:ascii="Times New Roman" w:hAnsi="Times New Roman"/>
+                <w:sz w:val="24"/>
+                <w:szCs w:val="24"/>
+              </w:rPr>
+            </w:pPr>
+            <w:r>
+              <w:rPr>
+                <w:rFonts w:ascii="Times New Roman" w:hAnsi="Times New Roman"/>
+                <w:sz w:val="24"/>
+                <w:szCs w:val="24"/>
+              </w:rPr>
+              <w:t>0</w:t>
+            </w:r>
+          </w:p>
+        </w:tc>
+        <w:tc>
+          <w:tcPr>
+            <w:tcW w:w="1500" w:type="dxa"/>
+            <w:tcBorders>
+              <w:top w:val="nil"/>
+              <w:left w:val="nil"/>
+              <w:bottom w:val="nil"/>
+              <w:right w:val="nil"/>
+            </w:tcBorders>
+            <w:vAlign w:val="bottom"/>
+          </w:tcPr>
+          <w:p>
+            <w:pPr>
+              <w:spacing w:after="0" w:line="240" w:lineRule="auto"/>
+              <w:jc w:val="right"/>
+              <w:rPr>
+                <w:rFonts w:ascii="Times New Roman" w:hAnsi="Times New Roman"/>
+                <w:sz w:val="24"/>
+                <w:szCs w:val="24"/>
+              </w:rPr>
+            </w:pPr>
+            <w:r>
+              <w:rPr>
+                <w:rFonts w:ascii="Times New Roman" w:hAnsi="Times New Roman"/>
+                <w:sz w:val="24"/>
+                <w:szCs w:val="24"/>
+              </w:rPr>
+              <w:t>1</w:t>
+            </w:r>
+          </w:p>
+        </w:tc>
+        <w:tc>
+          <w:tcPr>
+            <w:tcW w:w="1500" w:type="dxa"/>
+            <w:tcBorders>
+              <w:top w:val="nil"/>
+              <w:left w:val="nil"/>
+              <w:bottom w:val="nil"/>
+              <w:right w:val="nil"/>
+            </w:tcBorders>
+            <w:shd w:val="clear" w:color="auto" w:fill="auto"/>
+            <w:noWrap/>
+            <w:vAlign w:val="bottom"/>
+          </w:tcPr>
+          <w:p>
+            <w:pPr>
+              <w:spacing w:after="0" w:line="240" w:lineRule="auto"/>
+              <w:jc w:val="right"/>
+              <w:rPr>
+                <w:rFonts w:ascii="Times New Roman" w:hAnsi="Times New Roman"/>
+                <w:sz w:val="24"/>
+                <w:szCs w:val="24"/>
+              </w:rPr>
+            </w:pPr>
+            <w:r>
+              <w:rPr>
+                <w:rFonts w:ascii="Times New Roman" w:hAnsi="Times New Roman"/>
+                <w:sz w:val="24"/>
+                <w:szCs w:val="24"/>
+              </w:rPr>
+              <w:t>1</w:t>
+            </w:r>
+          </w:p>
+        </w:tc>
+      </w:tr>
+      <w:tr>
+        <w:trPr>
+          <w:trHeight w:val="300"/>
+          <w:jc w:val="center"/>
+        </w:trPr>
+        <w:tc>
+          <w:tcPr>
+            <w:tcW w:w="2580" w:type="dxa"/>
+            <w:tcBorders>
+              <w:top w:val="nil"/>
+              <w:left w:val="nil"/>
+              <w:bottom w:val="nil"/>
+              <w:right w:val="nil"/>
+            </w:tcBorders>
+            <w:shd w:val="clear" w:color="auto" w:fill="auto"/>
+            <w:noWrap/>
+            <w:vAlign w:val="bottom"/>
+          </w:tcPr>
+          <w:p>
+            <w:pPr>
+              <w:spacing w:after="0" w:line="240" w:lineRule="auto"/>
+              <w:rPr>
+                <w:rFonts w:ascii="Times New Roman" w:hAnsi="Times New Roman"/>
+                <w:i/>
+                <w:iCs/>
+                <w:sz w:val="24"/>
+                <w:szCs w:val="24"/>
+              </w:rPr>
+            </w:pPr>
+            <w:proofErr w:type="spellStart"/>
+            <w:r>
+              <w:rPr>
+                <w:rFonts w:ascii="Times New Roman" w:hAnsi="Times New Roman"/>
+                <w:i/>
+                <w:iCs/>
+                <w:sz w:val="24"/>
+                <w:szCs w:val="24"/>
+              </w:rPr>
+              <w:t>Leucaena</w:t>
+            </w:r>
+            <w:proofErr w:type="spellEnd"/>
+            <w:r>
+              <w:rPr>
+                <w:rFonts w:ascii="Times New Roman" w:hAnsi="Times New Roman"/>
+                <w:i/>
+                <w:iCs/>
+                <w:sz w:val="24"/>
+                <w:szCs w:val="24"/>
+              </w:rPr>
+              <w:t xml:space="preserve"> </w:t>
+            </w:r>
+            <w:proofErr w:type="spellStart"/>
+            <w:r>
+              <w:rPr>
+                <w:rFonts w:ascii="Times New Roman" w:hAnsi="Times New Roman"/>
+                <w:i/>
+                <w:iCs/>
+                <w:sz w:val="24"/>
+                <w:szCs w:val="24"/>
+              </w:rPr>
+              <w:t>leucocephala</w:t>
+            </w:r>
+            <w:proofErr w:type="spellEnd"/>
+          </w:p>
+        </w:tc>
+        <w:tc>
+          <w:tcPr>
+            <w:tcW w:w="1500" w:type="dxa"/>
+            <w:tcBorders>
+              <w:top w:val="nil"/>
+              <w:left w:val="nil"/>
+              <w:bottom w:val="nil"/>
+              <w:right w:val="nil"/>
+            </w:tcBorders>
+            <w:shd w:val="clear" w:color="auto" w:fill="auto"/>
+            <w:noWrap/>
+            <w:vAlign w:val="bottom"/>
+          </w:tcPr>
+          <w:p>
+            <w:pPr>
+              <w:spacing w:after="0" w:line="240" w:lineRule="auto"/>
+              <w:jc w:val="right"/>
+              <w:rPr>
+                <w:rFonts w:ascii="Times New Roman" w:hAnsi="Times New Roman"/>
+                <w:sz w:val="24"/>
+                <w:szCs w:val="24"/>
+              </w:rPr>
+            </w:pPr>
+            <w:r>
+              <w:rPr>
+                <w:rFonts w:ascii="Times New Roman" w:hAnsi="Times New Roman"/>
+                <w:sz w:val="24"/>
+                <w:szCs w:val="24"/>
+              </w:rPr>
+              <w:t>0</w:t>
+            </w:r>
+          </w:p>
+        </w:tc>
+        <w:tc>
+          <w:tcPr>
+            <w:tcW w:w="1500" w:type="dxa"/>
+            <w:tcBorders>
+              <w:top w:val="nil"/>
+              <w:left w:val="nil"/>
+              <w:bottom w:val="nil"/>
+              <w:right w:val="nil"/>
+            </w:tcBorders>
+          </w:tcPr>
+          <w:p>
+            <w:pPr>
+              <w:spacing w:after="0" w:line="240" w:lineRule="auto"/>
+              <w:jc w:val="right"/>
+              <w:rPr>
+                <w:rFonts w:ascii="Times New Roman" w:hAnsi="Times New Roman"/>
+                <w:sz w:val="24"/>
+                <w:szCs w:val="24"/>
+              </w:rPr>
+            </w:pPr>
+            <w:r>
+              <w:rPr>
+                <w:rFonts w:ascii="Times New Roman" w:hAnsi="Times New Roman"/>
+                <w:sz w:val="24"/>
+                <w:szCs w:val="24"/>
+              </w:rPr>
+              <w:t>0</w:t>
+            </w:r>
+          </w:p>
+        </w:tc>
+        <w:tc>
+          <w:tcPr>
+            <w:tcW w:w="1500" w:type="dxa"/>
+            <w:tcBorders>
+              <w:top w:val="nil"/>
+              <w:left w:val="nil"/>
+              <w:bottom w:val="nil"/>
+              <w:right w:val="nil"/>
+            </w:tcBorders>
+            <w:vAlign w:val="bottom"/>
+          </w:tcPr>
+          <w:p>
+            <w:pPr>
+              <w:spacing w:after="0" w:line="240" w:lineRule="auto"/>
+              <w:jc w:val="right"/>
+              <w:rPr>
+                <w:rFonts w:ascii="Times New Roman" w:hAnsi="Times New Roman"/>
+                <w:sz w:val="24"/>
+                <w:szCs w:val="24"/>
+              </w:rPr>
+            </w:pPr>
+            <w:r>
+              <w:rPr>
+                <w:rFonts w:ascii="Times New Roman" w:hAnsi="Times New Roman"/>
+                <w:sz w:val="24"/>
+                <w:szCs w:val="24"/>
+              </w:rPr>
+              <w:t>1</w:t>
+            </w:r>
+          </w:p>
+        </w:tc>
+        <w:tc>
+          <w:tcPr>
+            <w:tcW w:w="1500" w:type="dxa"/>
+            <w:tcBorders>
+              <w:top w:val="nil"/>
+              <w:left w:val="nil"/>
+              <w:bottom w:val="nil"/>
+              <w:right w:val="nil"/>
+            </w:tcBorders>
+            <w:shd w:val="clear" w:color="auto" w:fill="auto"/>
+            <w:noWrap/>
+            <w:vAlign w:val="bottom"/>
+          </w:tcPr>
+          <w:p>
+            <w:pPr>
+              <w:spacing w:after="0" w:line="240" w:lineRule="auto"/>
+              <w:jc w:val="right"/>
+              <w:rPr>
+                <w:rFonts w:ascii="Times New Roman" w:hAnsi="Times New Roman"/>
+                <w:sz w:val="24"/>
+                <w:szCs w:val="24"/>
+              </w:rPr>
+            </w:pPr>
+            <w:r>
+              <w:rPr>
+                <w:rFonts w:ascii="Times New Roman" w:hAnsi="Times New Roman"/>
+                <w:sz w:val="24"/>
+                <w:szCs w:val="24"/>
+              </w:rPr>
+              <w:t>1</w:t>
+            </w:r>
+          </w:p>
+        </w:tc>
+      </w:tr>
+      <w:tr>
+        <w:trPr>
+          <w:trHeight w:val="300"/>
+          <w:jc w:val="center"/>
+        </w:trPr>
+        <w:tc>
+          <w:tcPr>
+            <w:tcW w:w="2580" w:type="dxa"/>
+            <w:tcBorders>
+              <w:top w:val="nil"/>
+              <w:left w:val="nil"/>
+              <w:bottom w:val="single" w:sz="4" w:space="0" w:color="auto"/>
+              <w:right w:val="nil"/>
+            </w:tcBorders>
+            <w:shd w:val="clear" w:color="auto" w:fill="auto"/>
+            <w:noWrap/>
+            <w:vAlign w:val="bottom"/>
+          </w:tcPr>
+          <w:p>
+            <w:pPr>
+              <w:spacing w:after="0" w:line="240" w:lineRule="auto"/>
+              <w:rPr>
+                <w:rFonts w:ascii="Times New Roman" w:hAnsi="Times New Roman"/>
+                <w:iCs/>
+                <w:sz w:val="24"/>
+                <w:szCs w:val="24"/>
+              </w:rPr>
+            </w:pPr>
+            <w:r>
+              <w:rPr>
+                <w:rFonts w:ascii="Times New Roman" w:hAnsi="Times New Roman"/>
+                <w:iCs/>
+                <w:sz w:val="24"/>
+                <w:szCs w:val="24"/>
+              </w:rPr>
+              <w:t>unknown</w:t>
+            </w:r>
+          </w:p>
+        </w:tc>
+        <w:tc>
+          <w:tcPr>
+            <w:tcW w:w="1500" w:type="dxa"/>
+            <w:tcBorders>
+              <w:top w:val="nil"/>
+              <w:left w:val="nil"/>
+              <w:bottom w:val="single" w:sz="4" w:space="0" w:color="auto"/>
+              <w:right w:val="nil"/>
+            </w:tcBorders>
+            <w:shd w:val="clear" w:color="auto" w:fill="auto"/>
+            <w:noWrap/>
+            <w:vAlign w:val="bottom"/>
+          </w:tcPr>
+          <w:p>
+            <w:pPr>
+              <w:spacing w:after="0" w:line="240" w:lineRule="auto"/>
+              <w:jc w:val="right"/>
+              <w:rPr>
+                <w:rFonts w:ascii="Times New Roman" w:hAnsi="Times New Roman"/>
+                <w:sz w:val="24"/>
+                <w:szCs w:val="24"/>
+              </w:rPr>
+            </w:pPr>
+            <w:r>
+              <w:rPr>
+                <w:rFonts w:ascii="Times New Roman" w:hAnsi="Times New Roman"/>
+                <w:sz w:val="24"/>
+                <w:szCs w:val="24"/>
+              </w:rPr>
+              <w:t>2</w:t>
+            </w:r>
+          </w:p>
+        </w:tc>
+        <w:tc>
+          <w:tcPr>
+            <w:tcW w:w="1500" w:type="dxa"/>
+            <w:tcBorders>
+              <w:top w:val="nil"/>
+              <w:left w:val="nil"/>
+              <w:bottom w:val="single" w:sz="4" w:space="0" w:color="auto"/>
+              <w:right w:val="nil"/>
+            </w:tcBorders>
+          </w:tcPr>
+          <w:p>
+            <w:pPr>
+              <w:spacing w:after="0" w:line="240" w:lineRule="auto"/>
+              <w:jc w:val="right"/>
+              <w:rPr>
+                <w:rFonts w:ascii="Times New Roman" w:hAnsi="Times New Roman"/>
+                <w:sz w:val="24"/>
+                <w:szCs w:val="24"/>
+              </w:rPr>
+            </w:pPr>
+            <w:r>
+              <w:rPr>
+                <w:rFonts w:ascii="Times New Roman" w:hAnsi="Times New Roman"/>
+                <w:sz w:val="24"/>
+                <w:szCs w:val="24"/>
+              </w:rPr>
+              <w:t>1</w:t>
+            </w:r>
+          </w:p>
+        </w:tc>
+        <w:tc>
+          <w:tcPr>
+            <w:tcW w:w="1500" w:type="dxa"/>
+            <w:tcBorders>
+              <w:top w:val="nil"/>
+              <w:left w:val="nil"/>
+              <w:bottom w:val="single" w:sz="4" w:space="0" w:color="auto"/>
+              <w:right w:val="nil"/>
+            </w:tcBorders>
+            <w:vAlign w:val="bottom"/>
+          </w:tcPr>
+          <w:p>
+            <w:pPr>
+              <w:spacing w:after="0" w:line="240" w:lineRule="auto"/>
+              <w:jc w:val="right"/>
+              <w:rPr>
+                <w:rFonts w:ascii="Times New Roman" w:hAnsi="Times New Roman"/>
+                <w:sz w:val="24"/>
+                <w:szCs w:val="24"/>
+              </w:rPr>
+            </w:pPr>
+            <w:r>
+              <w:rPr>
+                <w:rFonts w:ascii="Times New Roman" w:hAnsi="Times New Roman"/>
+                <w:sz w:val="24"/>
+                <w:szCs w:val="24"/>
+              </w:rPr>
+              <w:t>0</w:t>
+            </w:r>
+          </w:p>
+        </w:tc>
+        <w:tc>
+          <w:tcPr>
+            <w:tcW w:w="1500" w:type="dxa"/>
+            <w:tcBorders>
+              <w:top w:val="nil"/>
+              <w:left w:val="nil"/>
+              <w:bottom w:val="single" w:sz="4" w:space="0" w:color="auto"/>
+              <w:right w:val="nil"/>
+            </w:tcBorders>
+            <w:shd w:val="clear" w:color="auto" w:fill="auto"/>
+            <w:noWrap/>
+            <w:vAlign w:val="bottom"/>
+          </w:tcPr>
+          <w:p>
+            <w:pPr>
+              <w:spacing w:after="0" w:line="240" w:lineRule="auto"/>
+              <w:jc w:val="right"/>
+              <w:rPr>
+                <w:rFonts w:ascii="Times New Roman" w:hAnsi="Times New Roman"/>
+                <w:sz w:val="24"/>
+                <w:szCs w:val="24"/>
+              </w:rPr>
+            </w:pPr>
+            <w:r>
+              <w:rPr>
+                <w:rFonts w:ascii="Times New Roman" w:hAnsi="Times New Roman"/>
+                <w:sz w:val="24"/>
+                <w:szCs w:val="24"/>
+              </w:rPr>
+              <w:t>0</w:t>
+            </w:r>
+          </w:p>
+        </w:tc>
+      </w:tr>
+      <w:tr>
+        <w:trPr>
+          <w:trHeight w:val="300"/>
+          <w:jc w:val="center"/>
+        </w:trPr>
+        <w:tc>
+          <w:tcPr>
+            <w:tcW w:w="2580" w:type="dxa"/>
+            <w:tcBorders>
+              <w:top w:val="nil"/>
+              <w:left w:val="nil"/>
+              <w:bottom w:val="nil"/>
+              <w:right w:val="nil"/>
+            </w:tcBorders>
+            <w:shd w:val="clear" w:color="auto" w:fill="auto"/>
+            <w:noWrap/>
+            <w:vAlign w:val="bottom"/>
+          </w:tcPr>
+          <w:p>
+            <w:pPr>
+              <w:spacing w:after="0" w:line="240" w:lineRule="auto"/>
+              <w:rPr>
+                <w:rFonts w:ascii="Times New Roman" w:hAnsi="Times New Roman"/>
+                <w:sz w:val="24"/>
+                <w:szCs w:val="24"/>
+              </w:rPr>
+            </w:pPr>
+            <w:r>
+              <w:rPr>
+                <w:rFonts w:ascii="Times New Roman" w:hAnsi="Times New Roman"/>
+                <w:sz w:val="24"/>
+                <w:szCs w:val="24"/>
+              </w:rPr>
+              <w:t>Total</w:t>
+            </w:r>
+          </w:p>
+        </w:tc>
+        <w:tc>
+          <w:tcPr>
+            <w:tcW w:w="1500" w:type="dxa"/>
+            <w:tcBorders>
+              <w:top w:val="nil"/>
+              <w:left w:val="nil"/>
+              <w:bottom w:val="nil"/>
+              <w:right w:val="nil"/>
+            </w:tcBorders>
+            <w:shd w:val="clear" w:color="auto" w:fill="auto"/>
+            <w:noWrap/>
+            <w:vAlign w:val="bottom"/>
+          </w:tcPr>
+          <w:p>
+            <w:pPr>
+              <w:spacing w:after="0" w:line="240" w:lineRule="auto"/>
+              <w:jc w:val="right"/>
+              <w:rPr>
+                <w:rFonts w:ascii="Times New Roman" w:hAnsi="Times New Roman"/>
+                <w:sz w:val="24"/>
+                <w:szCs w:val="20"/>
+              </w:rPr>
+            </w:pPr>
+            <w:r>
+              <w:rPr>
+                <w:rFonts w:ascii="Times New Roman" w:hAnsi="Times New Roman"/>
+                <w:sz w:val="24"/>
+                <w:szCs w:val="20"/>
+              </w:rPr>
+              <w:t>13</w:t>
+            </w:r>
+          </w:p>
+        </w:tc>
+        <w:tc>
+          <w:tcPr>
+            <w:tcW w:w="1500" w:type="dxa"/>
+            <w:tcBorders>
+              <w:top w:val="nil"/>
+              <w:left w:val="nil"/>
+              <w:bottom w:val="nil"/>
+              <w:right w:val="nil"/>
+            </w:tcBorders>
+          </w:tcPr>
+          <w:p>
+            <w:pPr>
+              <w:spacing w:after="0" w:line="240" w:lineRule="auto"/>
+              <w:jc w:val="right"/>
+              <w:rPr>
+                <w:rFonts w:ascii="Times New Roman" w:hAnsi="Times New Roman"/>
+                <w:sz w:val="24"/>
+                <w:szCs w:val="20"/>
+              </w:rPr>
+            </w:pPr>
+            <w:bookmarkStart w:id="1" w:name="_GoBack"/>
+            <w:bookmarkEnd w:id="1"/>
+          </w:p>
+        </w:tc>
+        <w:tc>
+          <w:tcPr>
+            <w:tcW w:w="1500" w:type="dxa"/>
+            <w:tcBorders>
+              <w:top w:val="nil"/>
+              <w:left w:val="nil"/>
+              <w:bottom w:val="nil"/>
+              <w:right w:val="nil"/>
+            </w:tcBorders>
+            <w:vAlign w:val="bottom"/>
+          </w:tcPr>
+          <w:p>
+            <w:pPr>
+              <w:spacing w:after="0" w:line="240" w:lineRule="auto"/>
+              <w:jc w:val="right"/>
+              <w:rPr>
+                <w:rFonts w:ascii="Times New Roman" w:hAnsi="Times New Roman"/>
+                <w:sz w:val="24"/>
+                <w:szCs w:val="20"/>
+              </w:rPr>
+            </w:pPr>
+            <w:r>
+              <w:rPr>
+                <w:rFonts w:ascii="Times New Roman" w:hAnsi="Times New Roman"/>
+                <w:sz w:val="24"/>
+                <w:szCs w:val="20"/>
+              </w:rPr>
+              <w:t>1569</w:t>
+            </w:r>
+          </w:p>
+        </w:tc>
+        <w:tc>
+          <w:tcPr>
+            <w:tcW w:w="1500" w:type="dxa"/>
+            <w:tcBorders>
+              <w:top w:val="nil"/>
+              <w:left w:val="nil"/>
+              <w:bottom w:val="nil"/>
+              <w:right w:val="nil"/>
+            </w:tcBorders>
+            <w:shd w:val="clear" w:color="auto" w:fill="auto"/>
+            <w:noWrap/>
+            <w:vAlign w:val="bottom"/>
+          </w:tcPr>
+          <w:p>
+            <w:pPr>
+              <w:spacing w:after="0" w:line="240" w:lineRule="auto"/>
+              <w:jc w:val="right"/>
+              <w:rPr>
+                <w:rFonts w:ascii="Times New Roman" w:hAnsi="Times New Roman"/>
+                <w:sz w:val="24"/>
+                <w:szCs w:val="20"/>
+              </w:rPr>
+            </w:pPr>
+          </w:p>
+        </w:tc>
+      </w:tr>
+      <w:bookmarkEnd w:id="0"/>
+    </w:tbl>
+    <w:p>
+      <w:pPr>
+        <w:spacing w:after="0" w:line="240" w:lineRule="auto"/>
+        <w:rPr>
+          <w:rFonts w:ascii="Times New Roman" w:hAnsi="Times New Roman" w:cs="Times New Roman"/>
+          <w:i/>
+          <w:sz w:val="24"/>
+          <w:szCs w:val="24"/>
+        </w:rPr>
+      </w:pPr>
+    </w:p>
+    <w:p/>
+    <w:p>
       <w:r>
         <w:rPr>
           <w:noProof/>
         </w:rPr>
+        <w:lastRenderedPageBreak/>
         <w:drawing>
           <wp:inline distT="0" distB="0" distL="0" distR="0">
             <wp:extent cx="5943600" cy="3695141"/>
@@ -1853,6 +4307,7 @@
         <w:rPr>
           <w:noProof/>
         </w:rPr>
+        <w:lastRenderedPageBreak/>
         <w:drawing>
           <wp:inline distT="0" distB="0" distL="0" distR="0">
             <wp:extent cx="5943600" cy="4113597"/>
@@ -2539,8 +4994,6 @@
         </w:rPr>
         <w:t>7), exotic seedling abundance (r</w:t>
       </w:r>
-      <w:bookmarkStart w:id="0" w:name="_GoBack"/>
-      <w:bookmarkEnd w:id="0"/>
       <w:r>
         <w:rPr>
           <w:rFonts w:ascii="Times New Roman" w:hAnsi="Times New Roman" w:cs="Times New Roman"/>

</xml_diff>

<commit_message>
adding methods figure, minor revisions to other figure captions
</commit_message>
<xml_diff>
--- a/Figures and Graphs/Gawel 2017 FIGURES.docx
+++ b/Figures and Graphs/Gawel 2017 FIGURES.docx
@@ -3883,9 +3883,9 @@
         <w:lastRenderedPageBreak/>
         <w:drawing>
           <wp:inline distT="0" distB="0" distL="0" distR="0">
-            <wp:extent cx="5943600" cy="4457700"/>
-            <wp:effectExtent l="19050" t="19050" r="19050" b="19050"/>
-            <wp:docPr id="2" name="Picture 2" descr="C:\Users\annga\AppData\Local\Microsoft\Windows\INetCache\Content.Word\Gawel et al Figure 1 ungulate transect diagram.png"/>
+            <wp:extent cx="5943600" cy="3343275"/>
+            <wp:effectExtent l="19050" t="19050" r="19050" b="28575"/>
+            <wp:docPr id="3" name="Picture 3" descr="C:\Users\annga\AppData\Local\Microsoft\Windows\INetCache\Content.Word\methods diagrams.png"/>
             <wp:cNvGraphicFramePr>
               <a:graphicFrameLocks xmlns:a="http://schemas.openxmlformats.org/drawingml/2006/main" noChangeAspect="1"/>
             </wp:cNvGraphicFramePr>
@@ -3893,7 +3893,7 @@
               <a:graphicData uri="http://schemas.openxmlformats.org/drawingml/2006/picture">
                 <pic:pic xmlns:pic="http://schemas.openxmlformats.org/drawingml/2006/picture">
                   <pic:nvPicPr>
-                    <pic:cNvPr id="0" name="Picture 1" descr="C:\Users\annga\AppData\Local\Microsoft\Windows\INetCache\Content.Word\Gawel et al Figure 1 ungulate transect diagram.png"/>
+                    <pic:cNvPr id="0" name="Picture 1" descr="C:\Users\annga\AppData\Local\Microsoft\Windows\INetCache\Content.Word\methods diagrams.png"/>
                     <pic:cNvPicPr>
                       <a:picLocks noChangeAspect="1" noChangeArrowheads="1"/>
                     </pic:cNvPicPr>
@@ -3914,7 +3914,7 @@
                   <pic:spPr bwMode="auto">
                     <a:xfrm>
                       <a:off x="0" y="0"/>
-                      <a:ext cx="5943600" cy="4457700"/>
+                      <a:ext cx="5943600" cy="3343275"/>
                     </a:xfrm>
                     <a:prstGeom prst="rect">
                       <a:avLst/>
@@ -3957,10 +3957,120 @@
           <w:sz w:val="24"/>
           <w:szCs w:val="24"/>
         </w:rPr>
-        <w:t>Vegetation was surveyed along a 100m by 1m belt transect at each of our 14 sites. A larger walking transect survey was conducted to count deer pellet groups and pig scats to estimate relative density of each ungulate between sites.</w:t>
-      </w:r>
-      <w:bookmarkStart w:id="1" w:name="_GoBack"/>
-      <w:bookmarkEnd w:id="1"/>
+        <w:t>Diagram in the left-hand panel shows dimensions for adjacent fenced</w:t>
+      </w:r>
+      <w:r>
+        <w:rPr>
+          <w:rFonts w:ascii="Times New Roman" w:hAnsi="Times New Roman" w:cs="Times New Roman"/>
+          <w:sz w:val="24"/>
+          <w:szCs w:val="24"/>
+        </w:rPr>
+        <w:t xml:space="preserve"> (no ungulates)</w:t>
+      </w:r>
+      <w:r>
+        <w:rPr>
+          <w:rFonts w:ascii="Times New Roman" w:hAnsi="Times New Roman" w:cs="Times New Roman"/>
+          <w:sz w:val="24"/>
+          <w:szCs w:val="24"/>
+        </w:rPr>
+        <w:t xml:space="preserve"> and unfenced</w:t>
+      </w:r>
+      <w:r>
+        <w:rPr>
+          <w:rFonts w:ascii="Times New Roman" w:hAnsi="Times New Roman" w:cs="Times New Roman"/>
+          <w:sz w:val="24"/>
+          <w:szCs w:val="24"/>
+        </w:rPr>
+        <w:t xml:space="preserve"> (ungulates)</w:t>
+      </w:r>
+      <w:r>
+        <w:rPr>
+          <w:rFonts w:ascii="Times New Roman" w:hAnsi="Times New Roman" w:cs="Times New Roman"/>
+          <w:sz w:val="24"/>
+          <w:szCs w:val="24"/>
+        </w:rPr>
+        <w:t xml:space="preserve"> seedling plots constructed and planted at eight </w:t>
+      </w:r>
+      <w:r>
+        <w:rPr>
+          <w:rFonts w:ascii="Times New Roman" w:hAnsi="Times New Roman" w:cs="Times New Roman"/>
+          <w:sz w:val="24"/>
+          <w:szCs w:val="24"/>
+        </w:rPr>
+        <w:t xml:space="preserve">forest </w:t>
+      </w:r>
+      <w:r>
+        <w:rPr>
+          <w:rFonts w:ascii="Times New Roman" w:hAnsi="Times New Roman" w:cs="Times New Roman"/>
+          <w:sz w:val="24"/>
+          <w:szCs w:val="24"/>
+        </w:rPr>
+        <w:t>sites in Guam. Diagram on the right illustrates the belt transects used to characterize vegetation and the larger belt transect where the sur</w:t>
+      </w:r>
+      <w:r>
+        <w:rPr>
+          <w:rFonts w:ascii="Times New Roman" w:hAnsi="Times New Roman" w:cs="Times New Roman"/>
+          <w:sz w:val="24"/>
+          <w:szCs w:val="24"/>
+        </w:rPr>
+        <w:t>veyor walked the area around the vegetation transect to</w:t>
+      </w:r>
+      <w:r>
+        <w:rPr>
+          <w:rFonts w:ascii="Times New Roman" w:hAnsi="Times New Roman" w:cs="Times New Roman"/>
+          <w:sz w:val="24"/>
+          <w:szCs w:val="24"/>
+        </w:rPr>
+        <w:t xml:space="preserve"> count scats </w:t>
+      </w:r>
+      <w:r>
+        <w:rPr>
+          <w:rFonts w:ascii="Times New Roman" w:hAnsi="Times New Roman" w:cs="Times New Roman"/>
+          <w:sz w:val="24"/>
+          <w:szCs w:val="24"/>
+        </w:rPr>
+        <w:t xml:space="preserve">within a 2-m-width belt </w:t>
+      </w:r>
+      <w:r>
+        <w:rPr>
+          <w:rFonts w:ascii="Times New Roman" w:hAnsi="Times New Roman" w:cs="Times New Roman"/>
+          <w:sz w:val="24"/>
+          <w:szCs w:val="24"/>
+        </w:rPr>
+        <w:t xml:space="preserve">as </w:t>
+      </w:r>
+      <w:r>
+        <w:rPr>
+          <w:rFonts w:ascii="Times New Roman" w:hAnsi="Times New Roman" w:cs="Times New Roman"/>
+          <w:sz w:val="24"/>
+          <w:szCs w:val="24"/>
+        </w:rPr>
+        <w:t xml:space="preserve">a </w:t>
+      </w:r>
+      <w:r>
+        <w:rPr>
+          <w:rFonts w:ascii="Times New Roman" w:hAnsi="Times New Roman" w:cs="Times New Roman"/>
+          <w:sz w:val="24"/>
+          <w:szCs w:val="24"/>
+        </w:rPr>
+        <w:t xml:space="preserve">proxy for ungulate abundance. Transects were conducted at 14 </w:t>
+      </w:r>
+      <w:r>
+        <w:rPr>
+          <w:rFonts w:ascii="Times New Roman" w:hAnsi="Times New Roman" w:cs="Times New Roman"/>
+          <w:sz w:val="24"/>
+          <w:szCs w:val="24"/>
+        </w:rPr>
+        <w:t xml:space="preserve">forest </w:t>
+      </w:r>
+      <w:r>
+        <w:rPr>
+          <w:rFonts w:ascii="Times New Roman" w:hAnsi="Times New Roman" w:cs="Times New Roman"/>
+          <w:sz w:val="24"/>
+          <w:szCs w:val="24"/>
+        </w:rPr>
+        <w:t>sites in Guam.</w:t>
+      </w:r>
     </w:p>
     <w:p>
       <w:r>
@@ -4035,7 +4145,16 @@
           <w:sz w:val="24"/>
           <w:szCs w:val="24"/>
         </w:rPr>
-        <w:t>Figure 1.</w:t>
+        <w:t>Figure 2</w:t>
+      </w:r>
+      <w:r>
+        <w:rPr>
+          <w:rFonts w:ascii="Times New Roman" w:hAnsi="Times New Roman" w:cs="Times New Roman"/>
+          <w:b/>
+          <w:sz w:val="24"/>
+          <w:szCs w:val="24"/>
+        </w:rPr>
+        <w:t>.</w:t>
       </w:r>
       <w:r>
         <w:rPr>
@@ -4460,7 +4579,16 @@
           <w:sz w:val="24"/>
           <w:szCs w:val="24"/>
         </w:rPr>
-        <w:t>Figure 2.</w:t>
+        <w:t>Figure 3</w:t>
+      </w:r>
+      <w:r>
+        <w:rPr>
+          <w:rFonts w:ascii="Times New Roman" w:hAnsi="Times New Roman" w:cs="Times New Roman"/>
+          <w:b/>
+          <w:sz w:val="24"/>
+          <w:szCs w:val="24"/>
+        </w:rPr>
+        <w:t>.</w:t>
       </w:r>
       <w:r>
         <w:rPr>
@@ -4930,7 +5058,27 @@
           <w:sz w:val="24"/>
           <w:szCs w:val="24"/>
         </w:rPr>
-        <w:t>Figure 3.</w:t>
+        <w:t>Figure</w:t>
+      </w:r>
+      <w:r>
+        <w:rPr>
+          <w:rFonts w:ascii="Times New Roman" w:hAnsi="Times New Roman" w:cs="Times New Roman"/>
+          <w:b/>
+          <w:sz w:val="24"/>
+          <w:szCs w:val="24"/>
+        </w:rPr>
+        <w:t xml:space="preserve"> 4</w:t>
+      </w:r>
+      <w:bookmarkStart w:id="1" w:name="_GoBack"/>
+      <w:bookmarkEnd w:id="1"/>
+      <w:r>
+        <w:rPr>
+          <w:rFonts w:ascii="Times New Roman" w:hAnsi="Times New Roman" w:cs="Times New Roman"/>
+          <w:b/>
+          <w:sz w:val="24"/>
+          <w:szCs w:val="24"/>
+        </w:rPr>
+        <w:t>.</w:t>
       </w:r>
       <w:r>
         <w:rPr>

</xml_diff>

<commit_message>
changes to figures and graphs
</commit_message>
<xml_diff>
--- a/Figures and Graphs/Gawel 2017 FIGURES.docx
+++ b/Figures and Graphs/Gawel 2017 FIGURES.docx
@@ -1498,7 +1498,51 @@
           <w:sz w:val="24"/>
           <w:szCs w:val="24"/>
         </w:rPr>
-        <w:t xml:space="preserve"> of species germinated in from deer scats (n=20) and pig scats (n=31). Two native species (highlighted in gray) occurred in large numbers in pig scats and a small number of non-native species (not highlighted) appeared in a few of both pig and deer scats.</w:t>
+        <w:t xml:space="preserve"> of species germinated in from deer scats (n=20) and pig scats (n=31). Two native species (highlighted in gray) occurred in large numbers in pig scats and</w:t>
+      </w:r>
+      <w:r>
+        <w:rPr>
+          <w:rFonts w:ascii="Times New Roman" w:hAnsi="Times New Roman" w:cs="Times New Roman"/>
+          <w:sz w:val="24"/>
+          <w:szCs w:val="24"/>
+        </w:rPr>
+        <w:t xml:space="preserve">, except for the fleshy-fruited </w:t>
+      </w:r>
+      <w:proofErr w:type="spellStart"/>
+      <w:r>
+        <w:rPr>
+          <w:rFonts w:ascii="Times New Roman" w:hAnsi="Times New Roman" w:cs="Times New Roman"/>
+          <w:i/>
+          <w:sz w:val="24"/>
+          <w:szCs w:val="24"/>
+        </w:rPr>
+        <w:t>Carica</w:t>
+      </w:r>
+      <w:proofErr w:type="spellEnd"/>
+      <w:r>
+        <w:rPr>
+          <w:rFonts w:ascii="Times New Roman" w:hAnsi="Times New Roman" w:cs="Times New Roman"/>
+          <w:i/>
+          <w:sz w:val="24"/>
+          <w:szCs w:val="24"/>
+        </w:rPr>
+        <w:t xml:space="preserve"> papaya</w:t>
+      </w:r>
+      <w:r>
+        <w:rPr>
+          <w:rFonts w:ascii="Times New Roman" w:hAnsi="Times New Roman" w:cs="Times New Roman"/>
+          <w:sz w:val="24"/>
+          <w:szCs w:val="24"/>
+        </w:rPr>
+        <w:t>,</w:t>
+      </w:r>
+      <w:r>
+        <w:rPr>
+          <w:rFonts w:ascii="Times New Roman" w:hAnsi="Times New Roman" w:cs="Times New Roman"/>
+          <w:sz w:val="24"/>
+          <w:szCs w:val="24"/>
+        </w:rPr>
+        <w:t xml:space="preserve"> a small number of non-native species (not highlighted) appeared in a few of both pig and deer scats.</w:t>
       </w:r>
     </w:p>
     <w:p>
@@ -1561,6 +1605,7 @@
             <w:tcBorders>
               <w:top w:val="single" w:sz="4" w:space="0" w:color="auto"/>
               <w:left w:val="nil"/>
+              <w:bottom w:val="single" w:sz="4" w:space="0" w:color="auto"/>
               <w:right w:val="nil"/>
             </w:tcBorders>
             <w:shd w:val="clear" w:color="auto" w:fill="auto"/>
@@ -1596,6 +1641,7 @@
             <w:tcBorders>
               <w:top w:val="single" w:sz="4" w:space="0" w:color="auto"/>
               <w:left w:val="nil"/>
+              <w:bottom w:val="single" w:sz="4" w:space="0" w:color="auto"/>
               <w:right w:val="nil"/>
             </w:tcBorders>
             <w:vAlign w:val="bottom"/>
@@ -1619,6 +1665,7 @@
             <w:tcBorders>
               <w:top w:val="single" w:sz="4" w:space="0" w:color="auto"/>
               <w:left w:val="nil"/>
+              <w:bottom w:val="single" w:sz="4" w:space="0" w:color="auto"/>
               <w:right w:val="nil"/>
             </w:tcBorders>
             <w:vAlign w:val="bottom"/>
@@ -1652,6 +1699,7 @@
             <w:tcBorders>
               <w:top w:val="single" w:sz="4" w:space="0" w:color="auto"/>
               <w:left w:val="nil"/>
+              <w:bottom w:val="single" w:sz="4" w:space="0" w:color="auto"/>
               <w:right w:val="nil"/>
             </w:tcBorders>
             <w:shd w:val="clear" w:color="auto" w:fill="auto"/>
@@ -1716,9 +1764,10 @@
           <w:tcPr>
             <w:tcW w:w="1500" w:type="dxa"/>
             <w:tcBorders>
+              <w:top w:val="single" w:sz="4" w:space="0" w:color="auto"/>
               <w:left w:val="nil"/>
               <w:bottom w:val="single" w:sz="6" w:space="0" w:color="auto"/>
-              <w:right w:val="nil"/>
+              <w:right w:val="single" w:sz="4" w:space="0" w:color="auto"/>
             </w:tcBorders>
             <w:shd w:val="clear" w:color="auto" w:fill="auto"/>
             <w:noWrap/>
@@ -1744,7 +1793,7 @@
                 <w:sz w:val="24"/>
                 <w:szCs w:val="24"/>
               </w:rPr>
-              <w:t>Seedling count</w:t>
+              <w:t>Average count per scat</w:t>
             </w:r>
             <w:r>
               <w:rPr>
@@ -1772,9 +1821,10 @@
           <w:tcPr>
             <w:tcW w:w="1500" w:type="dxa"/>
             <w:tcBorders>
-              <w:left w:val="nil"/>
+              <w:top w:val="single" w:sz="4" w:space="0" w:color="auto"/>
+              <w:left w:val="single" w:sz="4" w:space="0" w:color="auto"/>
               <w:bottom w:val="single" w:sz="6" w:space="0" w:color="auto"/>
-              <w:right w:val="nil"/>
+              <w:right w:val="single" w:sz="4" w:space="0" w:color="auto"/>
             </w:tcBorders>
             <w:vAlign w:val="bottom"/>
           </w:tcPr>
@@ -1806,9 +1856,10 @@
           <w:tcPr>
             <w:tcW w:w="1500" w:type="dxa"/>
             <w:tcBorders>
-              <w:left w:val="nil"/>
+              <w:top w:val="single" w:sz="4" w:space="0" w:color="auto"/>
+              <w:left w:val="single" w:sz="4" w:space="0" w:color="auto"/>
               <w:bottom w:val="single" w:sz="6" w:space="0" w:color="auto"/>
-              <w:right w:val="nil"/>
+              <w:right w:val="single" w:sz="4" w:space="0" w:color="auto"/>
             </w:tcBorders>
             <w:vAlign w:val="bottom"/>
           </w:tcPr>
@@ -1832,7 +1883,7 @@
                 <w:sz w:val="24"/>
                 <w:szCs w:val="24"/>
               </w:rPr>
-              <w:t>Seedling count</w:t>
+              <w:t>Average count per scat</w:t>
             </w:r>
           </w:p>
         </w:tc>
@@ -1840,7 +1891,8 @@
           <w:tcPr>
             <w:tcW w:w="1500" w:type="dxa"/>
             <w:tcBorders>
-              <w:left w:val="nil"/>
+              <w:top w:val="single" w:sz="4" w:space="0" w:color="auto"/>
+              <w:left w:val="single" w:sz="4" w:space="0" w:color="auto"/>
               <w:bottom w:val="single" w:sz="6" w:space="0" w:color="auto"/>
               <w:right w:val="nil"/>
             </w:tcBorders>
@@ -2030,7 +2082,7 @@
                 <w:sz w:val="24"/>
                 <w:szCs w:val="24"/>
               </w:rPr>
-              <w:t>1119</w:t>
+              <w:t>36.1</w:t>
             </w:r>
           </w:p>
         </w:tc>
@@ -2187,6 +2239,8 @@
                 <w:szCs w:val="24"/>
               </w:rPr>
             </w:pPr>
+            <w:bookmarkStart w:id="1" w:name="_GoBack"/>
+            <w:bookmarkEnd w:id="1"/>
             <w:r>
               <w:rPr>
                 <w:rFonts w:ascii="Times New Roman" w:hAnsi="Times New Roman"/>
@@ -2225,7 +2279,7 @@
                 <w:sz w:val="24"/>
                 <w:szCs w:val="24"/>
               </w:rPr>
-              <w:t>247</w:t>
+              <w:t>7.97</w:t>
             </w:r>
           </w:p>
         </w:tc>
@@ -2345,6 +2399,36 @@
                 <w:sz w:val="24"/>
                 <w:szCs w:val="24"/>
               </w:rPr>
+              <w:t>0.05</w:t>
+            </w:r>
+          </w:p>
+        </w:tc>
+        <w:tc>
+          <w:tcPr>
+            <w:tcW w:w="1500" w:type="dxa"/>
+            <w:tcBorders>
+              <w:top w:val="nil"/>
+              <w:left w:val="nil"/>
+              <w:bottom w:val="nil"/>
+              <w:right w:val="nil"/>
+            </w:tcBorders>
+          </w:tcPr>
+          <w:p>
+            <w:pPr>
+              <w:spacing w:after="0" w:line="240" w:lineRule="auto"/>
+              <w:jc w:val="right"/>
+              <w:rPr>
+                <w:rFonts w:ascii="Times New Roman" w:hAnsi="Times New Roman"/>
+                <w:sz w:val="24"/>
+                <w:szCs w:val="24"/>
+              </w:rPr>
+            </w:pPr>
+            <w:r>
+              <w:rPr>
+                <w:rFonts w:ascii="Times New Roman" w:hAnsi="Times New Roman"/>
+                <w:sz w:val="24"/>
+                <w:szCs w:val="24"/>
+              </w:rPr>
               <w:t>1</w:t>
             </w:r>
           </w:p>
@@ -2358,55 +2442,25 @@
               <w:bottom w:val="nil"/>
               <w:right w:val="nil"/>
             </w:tcBorders>
-          </w:tcPr>
-          <w:p>
-            <w:pPr>
-              <w:spacing w:after="0" w:line="240" w:lineRule="auto"/>
-              <w:jc w:val="right"/>
-              <w:rPr>
-                <w:rFonts w:ascii="Times New Roman" w:hAnsi="Times New Roman"/>
-                <w:sz w:val="24"/>
-                <w:szCs w:val="24"/>
-              </w:rPr>
-            </w:pPr>
-            <w:r>
-              <w:rPr>
-                <w:rFonts w:ascii="Times New Roman" w:hAnsi="Times New Roman"/>
-                <w:sz w:val="24"/>
-                <w:szCs w:val="24"/>
-              </w:rPr>
-              <w:t>1</w:t>
-            </w:r>
-          </w:p>
-        </w:tc>
-        <w:tc>
-          <w:tcPr>
-            <w:tcW w:w="1500" w:type="dxa"/>
-            <w:tcBorders>
-              <w:top w:val="nil"/>
-              <w:left w:val="nil"/>
-              <w:bottom w:val="nil"/>
-              <w:right w:val="nil"/>
-            </w:tcBorders>
-            <w:vAlign w:val="bottom"/>
-          </w:tcPr>
-          <w:p>
-            <w:pPr>
-              <w:spacing w:after="0" w:line="240" w:lineRule="auto"/>
-              <w:jc w:val="right"/>
-              <w:rPr>
-                <w:rFonts w:ascii="Times New Roman" w:hAnsi="Times New Roman"/>
-                <w:sz w:val="24"/>
-                <w:szCs w:val="24"/>
-              </w:rPr>
-            </w:pPr>
-            <w:r>
-              <w:rPr>
-                <w:rFonts w:ascii="Times New Roman" w:hAnsi="Times New Roman"/>
-                <w:sz w:val="24"/>
-                <w:szCs w:val="24"/>
-              </w:rPr>
-              <w:t>266</w:t>
+            <w:vAlign w:val="bottom"/>
+          </w:tcPr>
+          <w:p>
+            <w:pPr>
+              <w:spacing w:after="0" w:line="240" w:lineRule="auto"/>
+              <w:jc w:val="right"/>
+              <w:rPr>
+                <w:rFonts w:ascii="Times New Roman" w:hAnsi="Times New Roman"/>
+                <w:sz w:val="24"/>
+                <w:szCs w:val="24"/>
+              </w:rPr>
+            </w:pPr>
+            <w:r>
+              <w:rPr>
+                <w:rFonts w:ascii="Times New Roman" w:hAnsi="Times New Roman"/>
+                <w:sz w:val="24"/>
+                <w:szCs w:val="24"/>
+              </w:rPr>
+              <w:t>8.58</w:t>
             </w:r>
           </w:p>
         </w:tc>
@@ -2526,7 +2580,7 @@
                 <w:sz w:val="24"/>
                 <w:szCs w:val="24"/>
               </w:rPr>
-              <w:t>1</w:t>
+              <w:t>0.05</w:t>
             </w:r>
           </w:p>
         </w:tc>
@@ -2719,7 +2773,7 @@
                 <w:sz w:val="24"/>
                 <w:szCs w:val="24"/>
               </w:rPr>
-              <w:t>8</w:t>
+              <w:t>0.4</w:t>
             </w:r>
           </w:p>
         </w:tc>
@@ -2780,7 +2834,7 @@
                 <w:sz w:val="24"/>
                 <w:szCs w:val="24"/>
               </w:rPr>
-              <w:t>13</w:t>
+              <w:t>0.42</w:t>
             </w:r>
           </w:p>
         </w:tc>
@@ -2900,7 +2954,7 @@
                 <w:sz w:val="24"/>
                 <w:szCs w:val="24"/>
               </w:rPr>
-              <w:t>1</w:t>
+              <w:t>0.05</w:t>
             </w:r>
           </w:p>
         </w:tc>
@@ -3154,7 +3208,7 @@
                 <w:sz w:val="24"/>
                 <w:szCs w:val="24"/>
               </w:rPr>
-              <w:t>3</w:t>
+              <w:t>0.1</w:t>
             </w:r>
           </w:p>
         </w:tc>
@@ -3347,7 +3401,7 @@
                 <w:sz w:val="24"/>
                 <w:szCs w:val="24"/>
               </w:rPr>
-              <w:t>1</w:t>
+              <w:t>0.03</w:t>
             </w:r>
           </w:p>
         </w:tc>
@@ -3540,7 +3594,7 @@
                 <w:sz w:val="24"/>
                 <w:szCs w:val="24"/>
               </w:rPr>
-              <w:t>1</w:t>
+              <w:t>0.03</w:t>
             </w:r>
           </w:p>
         </w:tc>
@@ -3646,7 +3700,7 @@
                 <w:sz w:val="24"/>
                 <w:szCs w:val="24"/>
               </w:rPr>
-              <w:t>2</w:t>
+              <w:t>0.1</w:t>
             </w:r>
           </w:p>
         </w:tc>
@@ -3707,7 +3761,7 @@
                 <w:sz w:val="24"/>
                 <w:szCs w:val="24"/>
               </w:rPr>
-              <w:t>8</w:t>
+              <w:t>0.26</w:t>
             </w:r>
           </w:p>
         </w:tc>
@@ -3772,14 +3826,6 @@
                 <w:szCs w:val="24"/>
               </w:rPr>
             </w:pPr>
-            <w:r>
-              <w:rPr>
-                <w:rFonts w:ascii="Times New Roman" w:hAnsi="Times New Roman"/>
-                <w:sz w:val="24"/>
-                <w:szCs w:val="24"/>
-              </w:rPr>
-              <w:t>Total</w:t>
-            </w:r>
           </w:p>
         </w:tc>
         <w:tc>
@@ -3805,14 +3851,28 @@
                 <w:szCs w:val="20"/>
               </w:rPr>
             </w:pPr>
-            <w:r>
+          </w:p>
+        </w:tc>
+        <w:tc>
+          <w:tcPr>
+            <w:tcW w:w="1500" w:type="dxa"/>
+            <w:tcBorders>
+              <w:top w:val="nil"/>
+              <w:left w:val="nil"/>
+              <w:bottom w:val="nil"/>
+              <w:right w:val="nil"/>
+            </w:tcBorders>
+          </w:tcPr>
+          <w:p>
+            <w:pPr>
+              <w:spacing w:after="0" w:line="240" w:lineRule="auto"/>
+              <w:jc w:val="right"/>
               <w:rPr>
                 <w:rFonts w:ascii="Times New Roman" w:hAnsi="Times New Roman"/>
                 <w:sz w:val="24"/>
                 <w:szCs w:val="20"/>
               </w:rPr>
-              <w:t>13</w:t>
-            </w:r>
+            </w:pPr>
           </w:p>
         </w:tc>
         <w:tc>
@@ -3824,6 +3884,7 @@
               <w:bottom w:val="nil"/>
               <w:right w:val="nil"/>
             </w:tcBorders>
+            <w:vAlign w:val="bottom"/>
           </w:tcPr>
           <w:p>
             <w:pPr>
@@ -3835,37 +3896,6 @@
                 <w:szCs w:val="20"/>
               </w:rPr>
             </w:pPr>
-          </w:p>
-        </w:tc>
-        <w:tc>
-          <w:tcPr>
-            <w:tcW w:w="1500" w:type="dxa"/>
-            <w:tcBorders>
-              <w:top w:val="nil"/>
-              <w:left w:val="nil"/>
-              <w:bottom w:val="nil"/>
-              <w:right w:val="nil"/>
-            </w:tcBorders>
-            <w:vAlign w:val="bottom"/>
-          </w:tcPr>
-          <w:p>
-            <w:pPr>
-              <w:spacing w:after="0" w:line="240" w:lineRule="auto"/>
-              <w:jc w:val="right"/>
-              <w:rPr>
-                <w:rFonts w:ascii="Times New Roman" w:hAnsi="Times New Roman"/>
-                <w:sz w:val="24"/>
-                <w:szCs w:val="20"/>
-              </w:rPr>
-            </w:pPr>
-            <w:r>
-              <w:rPr>
-                <w:rFonts w:ascii="Times New Roman" w:hAnsi="Times New Roman"/>
-                <w:sz w:val="24"/>
-                <w:szCs w:val="20"/>
-              </w:rPr>
-              <w:t>1658</w:t>
-            </w:r>
           </w:p>
         </w:tc>
         <w:tc>
@@ -5192,17 +5222,7 @@
           <w:sz w:val="24"/>
           <w:szCs w:val="24"/>
         </w:rPr>
-        <w:t>non-</w:t>
-      </w:r>
-      <w:bookmarkStart w:id="1" w:name="_GoBack"/>
-      <w:bookmarkEnd w:id="1"/>
-      <w:r>
-        <w:rPr>
-          <w:rFonts w:ascii="Times New Roman" w:hAnsi="Times New Roman" w:cs="Times New Roman"/>
-          <w:sz w:val="24"/>
-          <w:szCs w:val="24"/>
-        </w:rPr>
-        <w:t>native</w:t>
+        <w:t>non-native</w:t>
       </w:r>
       <w:r>
         <w:rPr>

</xml_diff>